<commit_message>
fix: Adjust padding in AssetCard component for improved layout
</commit_message>
<xml_diff>
--- a/documents/DATN_CNTT2025_NguyenDuyKhanh_CNTT2_K62.docx
+++ b/documents/DATN_CNTT2025_NguyenDuyKhanh_CNTT2_K62.docx
@@ -2983,17 +2983,7 @@
               <w:szCs w:val="26"/>
               <w:lang w:val="en-US"/>
             </w:rPr>
-            <w:t xml:space="preserve">1.1. </w:t>
-          </w:r>
-          <w:r>
-            <w:rPr>
-              <w:rFonts w:hint="default" w:ascii="Times New Roman" w:hAnsi="Times New Roman" w:cs="Times New Roman"/>
-              <w:bCs/>
-              <w:sz w:val="26"/>
-              <w:szCs w:val="26"/>
-              <w:lang w:val="en-US"/>
-            </w:rPr>
-            <w:t>Mở đầu</w:t>
+            <w:t>1.1. Mở đầu</w:t>
           </w:r>
           <w:r>
             <w:rPr>
@@ -3105,17 +3095,7 @@
               <w:szCs w:val="26"/>
               <w:lang w:val="en-US"/>
             </w:rPr>
-            <w:t xml:space="preserve">1.2. </w:t>
-          </w:r>
-          <w:r>
-            <w:rPr>
-              <w:rFonts w:hint="default" w:ascii="Times New Roman" w:hAnsi="Times New Roman" w:cs="Times New Roman"/>
-              <w:bCs/>
-              <w:sz w:val="26"/>
-              <w:szCs w:val="26"/>
-              <w:lang w:val="en-US"/>
-            </w:rPr>
-            <w:t>Thực trang trong quản lý chuỗi cung ứng và truy suất nguồn gốc hàng hoá</w:t>
+            <w:t>1.2. Thực trang trong quản lý chuỗi cung ứng và truy suất nguồn gốc hàng hoá</w:t>
           </w:r>
           <w:r>
             <w:rPr>
@@ -3227,17 +3207,7 @@
               <w:szCs w:val="26"/>
               <w:lang w:val="en-US"/>
             </w:rPr>
-            <w:t xml:space="preserve">1.3. </w:t>
-          </w:r>
-          <w:r>
-            <w:rPr>
-              <w:rFonts w:hint="default" w:ascii="Times New Roman" w:hAnsi="Times New Roman" w:cs="Times New Roman"/>
-              <w:bCs/>
-              <w:sz w:val="26"/>
-              <w:szCs w:val="26"/>
-              <w:lang w:val="en-US"/>
-            </w:rPr>
-            <w:t>Khảo sát nghiệp vụ</w:t>
+            <w:t>1.3. Khảo sát nghiệp vụ</w:t>
           </w:r>
           <w:r>
             <w:rPr>
@@ -3857,17 +3827,7 @@
               <w:szCs w:val="26"/>
               <w:lang w:val="en-US"/>
             </w:rPr>
-            <w:t xml:space="preserve">1.4.2. </w:t>
-          </w:r>
-          <w:r>
-            <w:rPr>
-              <w:rFonts w:hint="default" w:ascii="Times New Roman" w:hAnsi="Times New Roman" w:cs="Times New Roman"/>
-              <w:bCs/>
-              <w:sz w:val="26"/>
-              <w:szCs w:val="26"/>
-              <w:lang w:val="en-US"/>
-            </w:rPr>
-            <w:t>Hình thức quản lý qua Web 2.0</w:t>
+            <w:t>1.4.2. Hình thức quản lý qua Web 2.0</w:t>
           </w:r>
           <w:r>
             <w:rPr>
@@ -4324,17 +4284,7 @@
               <w:szCs w:val="26"/>
               <w:lang w:val="en-US"/>
             </w:rPr>
-            <w:t xml:space="preserve">1.5. </w:t>
-          </w:r>
-          <w:r>
-            <w:rPr>
-              <w:rFonts w:hint="default" w:ascii="Times New Roman" w:hAnsi="Times New Roman" w:cs="Times New Roman"/>
-              <w:bCs/>
-              <w:sz w:val="26"/>
-              <w:szCs w:val="26"/>
-              <w:lang w:val="en-US"/>
-            </w:rPr>
-            <w:t>Công nghệ sử dụng</w:t>
+            <w:t>1.5. Công nghệ sử dụng</w:t>
           </w:r>
           <w:r>
             <w:rPr>
@@ -4794,17 +4744,7 @@
               <w:szCs w:val="26"/>
               <w:lang w:val="en-US"/>
             </w:rPr>
-            <w:t xml:space="preserve">1.5.2. </w:t>
-          </w:r>
-          <w:r>
-            <w:rPr>
-              <w:rFonts w:hint="default" w:ascii="Times New Roman" w:hAnsi="Times New Roman" w:cs="Times New Roman"/>
-              <w:bCs/>
-              <w:sz w:val="26"/>
-              <w:szCs w:val="26"/>
-              <w:lang w:val="en-US"/>
-            </w:rPr>
-            <w:t>MeshJS và Cbor</w:t>
+            <w:t>1.5.2. MeshJS và Cbor</w:t>
           </w:r>
           <w:r>
             <w:rPr>
@@ -5149,17 +5089,7 @@
               <w:szCs w:val="26"/>
               <w:lang w:val="en-US"/>
             </w:rPr>
-            <w:t xml:space="preserve">1.5.3. </w:t>
-          </w:r>
-          <w:r>
-            <w:rPr>
-              <w:rFonts w:hint="default" w:ascii="Times New Roman" w:hAnsi="Times New Roman" w:cs="Times New Roman"/>
-              <w:bCs/>
-              <w:sz w:val="26"/>
-              <w:szCs w:val="26"/>
-              <w:lang w:val="en-US"/>
-            </w:rPr>
-            <w:t>Aiken và Plutus</w:t>
+            <w:t>1.5.3. Aiken và Plutus</w:t>
           </w:r>
           <w:r>
             <w:rPr>
@@ -5504,17 +5434,7 @@
               <w:szCs w:val="26"/>
               <w:lang w:val="en-US"/>
             </w:rPr>
-            <w:t xml:space="preserve">1.5.4. </w:t>
-          </w:r>
-          <w:r>
-            <w:rPr>
-              <w:rFonts w:hint="default" w:ascii="Times New Roman" w:hAnsi="Times New Roman" w:cs="Times New Roman"/>
-              <w:bCs/>
-              <w:sz w:val="26"/>
-              <w:szCs w:val="26"/>
-              <w:lang w:val="en-US"/>
-            </w:rPr>
-            <w:t>Postgresql và Prisma</w:t>
+            <w:t>1.5.4. Postgresql và Prisma</w:t>
           </w:r>
           <w:r>
             <w:rPr>
@@ -5752,19 +5672,7 @@
               <w:lang w:val="en-US" w:eastAsia="zh-CN" w:bidi="ar"/>
               <w14:ligatures w14:val="none"/>
             </w:rPr>
-            <w:t xml:space="preserve">b. </w:t>
-          </w:r>
-          <w:r>
-            <w:rPr>
-              <w:rFonts w:hint="default" w:ascii="Times New Roman" w:hAnsi="Times New Roman" w:eastAsia="Times New Roman" w:cs="Times New Roman"/>
-              <w:bCs/>
-              <w:kern w:val="0"/>
-              <w:sz w:val="26"/>
-              <w:szCs w:val="26"/>
-              <w:lang w:val="en-US" w:eastAsia="zh-CN" w:bidi="ar"/>
-              <w14:ligatures w14:val="none"/>
-            </w:rPr>
-            <w:t>Mục đích sử dụng</w:t>
+            <w:t>b. Mục đích sử dụng</w:t>
           </w:r>
           <w:r>
             <w:rPr>
@@ -5876,17 +5784,7 @@
               <w:szCs w:val="26"/>
               <w:lang w:val="en-US"/>
             </w:rPr>
-            <w:t xml:space="preserve">1.6. </w:t>
-          </w:r>
-          <w:r>
-            <w:rPr>
-              <w:rFonts w:hint="default" w:ascii="Times New Roman" w:hAnsi="Times New Roman" w:cs="Times New Roman"/>
-              <w:bCs/>
-              <w:sz w:val="26"/>
-              <w:szCs w:val="26"/>
-              <w:lang w:val="en-US"/>
-            </w:rPr>
-            <w:t>Kết luận</w:t>
+            <w:t>1.6. Kết luận</w:t>
           </w:r>
           <w:r>
             <w:rPr>
@@ -10475,12 +10373,6 @@
             <w:insideH w:val="none" w:color="auto" w:sz="0" w:space="0"/>
             <w:insideV w:val="none" w:color="auto" w:sz="0" w:space="0"/>
           </w:tblBorders>
-          <w:tblCellMar>
-            <w:top w:w="0" w:type="dxa"/>
-            <w:left w:w="108" w:type="dxa"/>
-            <w:bottom w:w="0" w:type="dxa"/>
-            <w:right w:w="108" w:type="dxa"/>
-          </w:tblCellMar>
         </w:tblPrEx>
         <w:tc>
           <w:tcPr>
@@ -16756,7 +16648,27 @@
           <w:color w:val="auto"/>
           <w:lang w:val="vi-VN"/>
         </w:rPr>
-        <w:t>Hình thức quản lý truyền hống</w:t>
+        <w:t xml:space="preserve">Hình thức quản lý truyền </w:t>
+      </w:r>
+      <w:r>
+        <w:rPr>
+          <w:rFonts w:hint="default" w:ascii="Times New Roman" w:hAnsi="Times New Roman" w:cs="Times New Roman"/>
+          <w:b/>
+          <w:bCs/>
+          <w:color w:val="auto"/>
+          <w:lang w:val="en-US"/>
+        </w:rPr>
+        <w:t>t</w:t>
+      </w:r>
+      <w:r>
+        <w:rPr>
+          <w:rFonts w:hint="default" w:ascii="Times New Roman" w:hAnsi="Times New Roman" w:cs="Times New Roman"/>
+          <w:b/>
+          <w:bCs/>
+          <w:color w:val="auto"/>
+          <w:lang w:val="vi-VN"/>
+        </w:rPr>
+        <w:t>hống</w:t>
       </w:r>
       <w:bookmarkEnd w:id="13"/>
     </w:p>
@@ -16778,7 +16690,24 @@
           <w:rFonts w:hint="default" w:ascii="Times New Roman" w:hAnsi="Times New Roman" w:cs="Times New Roman"/>
           <w:szCs w:val="26"/>
         </w:rPr>
-        <w:t>Ghi chép thủ công: Doanh nghiệp sử dụng sổ sách hoặc hệ thống nội bộ để ghi lại thông tin về nguồn gốc, vận chuyển, lưu kho và phân phối hàng hóa. Việc này dễ dẫn đến sai sót, mất dữ liệu và khó kiểm tra khi cần.</w:t>
+        <w:t xml:space="preserve">Ghi chép thủ công: Doanh nghiệp sử dụng sổ sách hoặc hệ thống nội bộ để ghi lại thông tin về nguồn gốc, vận chuyển, lưu kho và phân phối hàng </w:t>
+      </w:r>
+      <w:r>
+        <w:rPr>
+          <w:rFonts w:hint="default" w:cs="Times New Roman"/>
+          <w:szCs w:val="26"/>
+          <w:lang w:val="en-US"/>
+        </w:rPr>
+        <w:t>hoá</w:t>
+      </w:r>
+      <w:bookmarkStart w:id="67" w:name="_GoBack"/>
+      <w:bookmarkEnd w:id="67"/>
+      <w:r>
+        <w:rPr>
+          <w:rFonts w:hint="default" w:ascii="Times New Roman" w:hAnsi="Times New Roman" w:cs="Times New Roman"/>
+          <w:szCs w:val="26"/>
+        </w:rPr>
+        <w:t>. Việc này dễ dẫn đến sai sót, mất dữ liệu và khó kiểm tra khi cần.</w:t>
       </w:r>
       <w:r>
         <w:rPr>
@@ -17998,23 +17927,7 @@
           <w:szCs w:val="26"/>
           <w:lang w:val="en-US"/>
         </w:rPr>
-        <w:t>Tự động hoá và tối ưu hoá quy trình: Công nghệ AI và IoT</w:t>
-      </w:r>
-      <w:r>
-        <w:rPr>
-          <w:rFonts w:hint="default" w:ascii="Times New Roman" w:hAnsi="Times New Roman" w:cs="Times New Roman"/>
-          <w:szCs w:val="26"/>
-          <w:lang w:val="en-US"/>
-        </w:rPr>
-        <w:t xml:space="preserve"> (Internet of Thing)</w:t>
-      </w:r>
-      <w:r>
-        <w:rPr>
-          <w:rFonts w:hint="default" w:ascii="Times New Roman" w:hAnsi="Times New Roman" w:cs="Times New Roman"/>
-          <w:szCs w:val="26"/>
-          <w:lang w:val="en-US"/>
-        </w:rPr>
-        <w:t xml:space="preserve"> giúp tự động hoá các hoạt động quản lý kho, sản xuất và vận chuyển, giảm sai sót và tối ưu năng suất.</w:t>
+        <w:t>Tự động hoá và tối ưu hoá quy trình: Công nghệ AI và IoT (Internet of Thing) giúp tự động hoá các hoạt động quản lý kho, sản xuất và vận chuyển, giảm sai sót và tối ưu năng suất.</w:t>
       </w:r>
     </w:p>
     <w:p>
@@ -20331,105 +20244,7 @@
           <w:rFonts w:hint="default" w:ascii="Times New Roman" w:hAnsi="Times New Roman" w:cs="Times New Roman"/>
           <w:lang w:val="en-US"/>
         </w:rPr>
-        <w:t xml:space="preserve">Thiết kế hợp đồng thông minh để đáp ứng nhu cầu của người dùng phải dựa trên những phát hiện thu thập được thông qua khảo sát, đảm bảo tích hợp các tính năng cần thiết và giải quyết trực tiếp các yêu cầu đã xác định. Trong trường hợp ứng dụng </w:t>
-      </w:r>
-      <w:r>
-        <w:rPr>
-          <w:rFonts w:hint="default" w:ascii="Times New Roman" w:hAnsi="Times New Roman" w:cs="Times New Roman"/>
-          <w:lang w:val="en-US"/>
-        </w:rPr>
-        <w:t>quản lý ứng dụng quản lý chuỗi cung ứng truy suất nguồn gốc hàng hóa thông qua Blockchain trên hệ sinh thái Cardano</w:t>
-      </w:r>
-      <w:r>
-        <w:rPr>
-          <w:rFonts w:hint="default" w:ascii="Times New Roman" w:hAnsi="Times New Roman" w:cs="Times New Roman"/>
-          <w:lang w:val="en-US"/>
-        </w:rPr>
-        <w:t xml:space="preserve">, khảo sát người dùng đã chỉ ra rằng các tính năng quan trọng như Mint (tạo </w:t>
-      </w:r>
-      <w:r>
-        <w:rPr>
-          <w:rFonts w:hint="default" w:ascii="Times New Roman" w:hAnsi="Times New Roman" w:cs="Times New Roman"/>
-          <w:lang w:val="en-US"/>
-        </w:rPr>
-        <w:t>sản phẩm mới</w:t>
-      </w:r>
-      <w:r>
-        <w:rPr>
-          <w:rFonts w:hint="default" w:ascii="Times New Roman" w:hAnsi="Times New Roman" w:cs="Times New Roman"/>
-          <w:lang w:val="en-US"/>
-        </w:rPr>
-        <w:t xml:space="preserve">), Burn (xóa </w:t>
-      </w:r>
-      <w:r>
-        <w:rPr>
-          <w:rFonts w:hint="default" w:ascii="Times New Roman" w:hAnsi="Times New Roman" w:cs="Times New Roman"/>
-          <w:lang w:val="en-US"/>
-        </w:rPr>
-        <w:t>các tài sản không dùng đến hoặc đã được sử dụng</w:t>
-      </w:r>
-      <w:r>
-        <w:rPr>
-          <w:rFonts w:hint="default" w:ascii="Times New Roman" w:hAnsi="Times New Roman" w:cs="Times New Roman"/>
-          <w:lang w:val="en-US"/>
-        </w:rPr>
-        <w:t xml:space="preserve">) và Update (cập nhật siêu dữ liệu hoặc thông tin liên quan đến </w:t>
-      </w:r>
-      <w:r>
-        <w:rPr>
-          <w:rFonts w:hint="default" w:ascii="Times New Roman" w:hAnsi="Times New Roman" w:cs="Times New Roman"/>
-          <w:lang w:val="en-US"/>
-        </w:rPr>
-        <w:t>sản phẩm</w:t>
-      </w:r>
-      <w:r>
-        <w:rPr>
-          <w:rFonts w:hint="default" w:ascii="Times New Roman" w:hAnsi="Times New Roman" w:cs="Times New Roman"/>
-          <w:lang w:val="en-US"/>
-        </w:rPr>
-        <w:t xml:space="preserve">) là cần thiết để phục vụ tốt hơn các nhu cầu thực tế. Do đó, ứng dụng sẽ được xây dựng với các tính năng này, giúp người dùng không chỉ dễ dàng tạo </w:t>
-      </w:r>
-      <w:r>
-        <w:rPr>
-          <w:rFonts w:hint="default" w:ascii="Times New Roman" w:hAnsi="Times New Roman" w:cs="Times New Roman"/>
-          <w:lang w:val="en-US"/>
-        </w:rPr>
-        <w:t>phẩm</w:t>
-      </w:r>
-      <w:r>
-        <w:rPr>
-          <w:rFonts w:hint="default" w:ascii="Times New Roman" w:hAnsi="Times New Roman" w:cs="Times New Roman"/>
-          <w:lang w:val="en-US"/>
-        </w:rPr>
-        <w:t xml:space="preserve"> mà còn quản lý và chỉnh sửa chúng một cách linh hoạt, đáp ứng các trường hợp sử dụng cụ thể và cải thiện trải nghiệm tổng thể</w:t>
-      </w:r>
-      <w:r>
-        <w:rPr>
-          <w:rFonts w:hint="default" w:ascii="Times New Roman" w:hAnsi="Times New Roman" w:cs="Times New Roman"/>
-          <w:lang w:val="en-US"/>
-        </w:rPr>
-        <w:t xml:space="preserve"> dễ dang kiếm soát và truy suất nguồn gốc một cách dễ dàng kiểm soát</w:t>
-      </w:r>
-      <w:r>
-        <w:rPr>
-          <w:rFonts w:hint="default" w:ascii="Times New Roman" w:hAnsi="Times New Roman" w:cs="Times New Roman"/>
-          <w:lang w:val="en-US"/>
-        </w:rPr>
-        <w:t xml:space="preserve">. Với các yêu cầu trên, hai </w:t>
-      </w:r>
-      <w:r>
-        <w:rPr>
-          <w:rFonts w:hint="default" w:ascii="Times New Roman" w:hAnsi="Times New Roman" w:cs="Times New Roman"/>
-          <w:lang w:val="en-US"/>
-        </w:rPr>
-        <w:t>hợp đồng thông minh</w:t>
-      </w:r>
-      <w:r>
-        <w:rPr>
-          <w:rFonts w:hint="default" w:ascii="Times New Roman" w:hAnsi="Times New Roman" w:cs="Times New Roman"/>
-          <w:lang w:val="en-US"/>
-        </w:rPr>
-        <w:t xml:space="preserve"> (Mint và Store) được tạo ra để giúp đáp ứng các yêu cầu của sản phẩm.</w:t>
+        <w:t>Thiết kế hợp đồng thông minh để đáp ứng nhu cầu của người dùng phải dựa trên những phát hiện thu thập được thông qua khảo sát, đảm bảo tích hợp các tính năng cần thiết và giải quyết trực tiếp các yêu cầu đã xác định. Trong trường hợp ứng dụng quản lý ứng dụng quản lý chuỗi cung ứng truy suất nguồn gốc hàng hóa thông qua Blockchain trên hệ sinh thái Cardano, khảo sát người dùng đã chỉ ra rằng các tính năng quan trọng như Mint (tạo sản phẩm mới), Burn (xóa các tài sản không dùng đến hoặc đã được sử dụng) và Update (cập nhật siêu dữ liệu hoặc thông tin liên quan đến sản phẩm) là cần thiết để phục vụ tốt hơn các nhu cầu thực tế. Do đó, ứng dụng sẽ được xây dựng với các tính năng này, giúp người dùng không chỉ dễ dàng tạo phẩm mà còn quản lý và chỉnh sửa chúng một cách linh hoạt, đáp ứng các trường hợp sử dụng cụ thể và cải thiện trải nghiệm tổng thể dễ dang kiếm soát và truy suất nguồn gốc một cách dễ dàng kiểm soát. Với các yêu cầu trên, hai hợp đồng thông minh (Mint và Store) được tạo ra để giúp đáp ứng các yêu cầu của sản phẩm.</w:t>
       </w:r>
     </w:p>
     <w:p>
@@ -20540,35 +20355,7 @@
           <w:rFonts w:hint="default" w:ascii="Times New Roman" w:hAnsi="Times New Roman" w:cs="Times New Roman"/>
           <w:lang w:val="en-US"/>
         </w:rPr>
-        <w:t xml:space="preserve">Địa chỉ phí nền tảng: Đây là địa chỉ ví mà người dùng sẽ phải gửi tiền để trả phí bảo trì nền tảng khi thực hiện giao dịch trên nền tảng. Địa chỉ này thường được sử dụng để thu phí nền tảng khi người dùng tương tác với hợp đồng thông minh hoặc thực hiện các hoạt động như </w:t>
-      </w:r>
-      <w:r>
-        <w:rPr>
-          <w:rFonts w:hint="default" w:ascii="Times New Roman" w:hAnsi="Times New Roman" w:cs="Times New Roman"/>
-          <w:lang w:val="en-US"/>
-        </w:rPr>
-        <w:t>tạo</w:t>
-      </w:r>
-      <w:r>
-        <w:rPr>
-          <w:rFonts w:hint="default" w:ascii="Times New Roman" w:hAnsi="Times New Roman" w:cs="Times New Roman"/>
-          <w:lang w:val="en-US"/>
-        </w:rPr>
-        <w:t xml:space="preserve">, cập nhật hoặc xoá </w:t>
-      </w:r>
-      <w:r>
-        <w:rPr>
-          <w:rFonts w:hint="default" w:ascii="Times New Roman" w:hAnsi="Times New Roman" w:cs="Times New Roman"/>
-          <w:lang w:val="en-US"/>
-        </w:rPr>
-        <w:t>sản phẩm</w:t>
-      </w:r>
-      <w:r>
-        <w:rPr>
-          <w:rFonts w:hint="default" w:ascii="Times New Roman" w:hAnsi="Times New Roman" w:cs="Times New Roman"/>
-          <w:lang w:val="en-US"/>
-        </w:rPr>
-        <w:t>.</w:t>
+        <w:t>Địa chỉ phí nền tảng: Đây là địa chỉ ví mà người dùng sẽ phải gửi tiền để trả phí bảo trì nền tảng khi thực hiện giao dịch trên nền tảng. Địa chỉ này thường được sử dụng để thu phí nền tảng khi người dùng tương tác với hợp đồng thông minh hoặc thực hiện các hoạt động như tạo, cập nhật hoặc xoá sản phẩm.</w:t>
       </w:r>
     </w:p>
     <w:p>
@@ -20610,35 +20397,7 @@
           <w:rFonts w:hint="default" w:ascii="Times New Roman" w:hAnsi="Times New Roman" w:cs="Times New Roman"/>
           <w:lang w:val="en-US"/>
         </w:rPr>
-        <w:t xml:space="preserve">Địa chỉ lưu trữ: Đây là địa chỉ lưu trữ các mã thông báo tham chiếu trong </w:t>
-      </w:r>
-      <w:r>
-        <w:rPr>
-          <w:rFonts w:hint="default" w:ascii="Times New Roman" w:hAnsi="Times New Roman" w:cs="Times New Roman"/>
-          <w:lang w:val="en-US"/>
-        </w:rPr>
-        <w:t>sản phẩm</w:t>
-      </w:r>
-      <w:r>
-        <w:rPr>
-          <w:rFonts w:hint="default" w:ascii="Times New Roman" w:hAnsi="Times New Roman" w:cs="Times New Roman"/>
-          <w:lang w:val="en-US"/>
-        </w:rPr>
-        <w:t xml:space="preserve"> được đúc theo CIP-68. Tất cả </w:t>
-      </w:r>
-      <w:r>
-        <w:rPr>
-          <w:rFonts w:hint="default" w:ascii="Times New Roman" w:hAnsi="Times New Roman" w:cs="Times New Roman"/>
-          <w:lang w:val="en-US"/>
-        </w:rPr>
-        <w:t>sản phẩm</w:t>
-      </w:r>
-      <w:r>
-        <w:rPr>
-          <w:rFonts w:hint="default" w:ascii="Times New Roman" w:hAnsi="Times New Roman" w:cs="Times New Roman"/>
-          <w:lang w:val="en-US"/>
-        </w:rPr>
-        <w:t xml:space="preserve"> tham chiếu của người dùng sẽ được lưu trữ tại địa chỉ này, giúp đảm bảo tính toàn vẹn và bảo mật của các mã thông báo. Địa chỉ lưu trữ này cũng giúp người dùng và hệ thống kiểm tra trạng thái và siêu dữ liệu của Tài sản khi cần thiết và hỗ trợ cập nhật và quản lý thông tin của các Tài sản này.</w:t>
+        <w:t>Địa chỉ lưu trữ: Đây là địa chỉ lưu trữ các mã thông báo tham chiếu trong sản phẩm được đúc theo CIP-68. Tất cả sản phẩm tham chiếu của người dùng sẽ được lưu trữ tại địa chỉ này, giúp đảm bảo tính toàn vẹn và bảo mật của các mã thông báo. Địa chỉ lưu trữ này cũng giúp người dùng và hệ thống kiểm tra trạng thái và siêu dữ liệu của Tài sản khi cần thiết và hỗ trợ cập nhật và quản lý thông tin của các Tài sản này.</w:t>
       </w:r>
     </w:p>
     <w:p>
@@ -20665,21 +20424,7 @@
           <w:rFonts w:hint="default" w:ascii="Times New Roman" w:hAnsi="Times New Roman" w:cs="Times New Roman"/>
           <w:lang w:val="en-US"/>
         </w:rPr>
-        <w:t>Dữ liệu</w:t>
-      </w:r>
-      <w:r>
-        <w:rPr>
-          <w:rFonts w:hint="default" w:ascii="Times New Roman" w:hAnsi="Times New Roman" w:cs="Times New Roman"/>
-          <w:lang w:val="en-US"/>
-        </w:rPr>
-        <w:t xml:space="preserve"> được lưu</w:t>
-      </w:r>
-      <w:r>
-        <w:rPr>
-          <w:rFonts w:hint="default" w:ascii="Times New Roman" w:hAnsi="Times New Roman" w:cs="Times New Roman"/>
-          <w:lang w:val="en-US"/>
-        </w:rPr>
-        <w:t xml:space="preserve"> (Datum): Không có dữ liệu</w:t>
+        <w:t>Dữ liệu được lưu (Datum): Không có dữ liệu</w:t>
       </w:r>
     </w:p>
     <w:p>
@@ -20706,56 +20451,7 @@
           <w:rFonts w:hint="default" w:ascii="Times New Roman" w:hAnsi="Times New Roman" w:cs="Times New Roman"/>
           <w:lang w:val="en-US"/>
         </w:rPr>
-        <w:t>Điều kiện chuộc lại</w:t>
-      </w:r>
-      <w:r>
-        <w:rPr>
-          <w:rFonts w:hint="default" w:ascii="Times New Roman" w:hAnsi="Times New Roman" w:cs="Times New Roman"/>
-          <w:lang w:val="en-US"/>
-        </w:rPr>
-        <w:t xml:space="preserve"> sản phẩm</w:t>
-      </w:r>
-      <w:r>
-        <w:rPr>
-          <w:rFonts w:hint="default" w:ascii="Times New Roman" w:hAnsi="Times New Roman" w:cs="Times New Roman"/>
-          <w:lang w:val="en-US"/>
-        </w:rPr>
-        <w:t xml:space="preserve">: Trình xác thực này được chia thành 2 trình xác thực cụ thể làm điều kiện để thực hiện 2 chức năng chính: Tạo và xóa sản phẩm trên </w:t>
-      </w:r>
-      <w:r>
-        <w:rPr>
-          <w:rFonts w:hint="default" w:ascii="Times New Roman" w:hAnsi="Times New Roman" w:cs="Times New Roman"/>
-          <w:lang w:val="en-US"/>
-        </w:rPr>
-        <w:t>B</w:t>
-      </w:r>
-      <w:r>
-        <w:rPr>
-          <w:rFonts w:hint="default" w:ascii="Times New Roman" w:hAnsi="Times New Roman" w:cs="Times New Roman"/>
-          <w:lang w:val="en-US"/>
-        </w:rPr>
-        <w:t xml:space="preserve">lockchain </w:t>
-      </w:r>
-      <w:r>
-        <w:rPr>
-          <w:rFonts w:hint="default" w:ascii="Times New Roman" w:hAnsi="Times New Roman" w:cs="Times New Roman"/>
-          <w:lang w:val="en-US"/>
-        </w:rPr>
-        <w:t>C</w:t>
-      </w:r>
-      <w:r>
-        <w:rPr>
-          <w:rFonts w:hint="default" w:ascii="Times New Roman" w:hAnsi="Times New Roman" w:cs="Times New Roman"/>
-          <w:lang w:val="en-US"/>
-        </w:rPr>
-        <w:t>ardano</w:t>
-      </w:r>
-      <w:r>
-        <w:rPr>
-          <w:rFonts w:hint="default" w:ascii="Times New Roman" w:hAnsi="Times New Roman" w:cs="Times New Roman"/>
-          <w:lang w:val="en-US"/>
-        </w:rPr>
-        <w:t>.</w:t>
+        <w:t>Điều kiện chuộc lại sản phẩm: Trình xác thực này được chia thành 2 trình xác thực cụ thể làm điều kiện để thực hiện 2 chức năng chính: Tạo và xóa sản phẩm trên Blockchain Cardano.</w:t>
       </w:r>
     </w:p>
     <w:p>
@@ -20803,21 +20499,7 @@
           <w:rFonts w:hint="default" w:ascii="Times New Roman" w:hAnsi="Times New Roman" w:cs="Times New Roman"/>
           <w:lang w:val="en-US"/>
         </w:rPr>
-        <w:t xml:space="preserve">Được ký bởi tác giả: Khi người dùng </w:t>
-      </w:r>
-      <w:r>
-        <w:rPr>
-          <w:rFonts w:hint="default" w:ascii="Times New Roman" w:hAnsi="Times New Roman" w:cs="Times New Roman"/>
-          <w:lang w:val="en-US"/>
-        </w:rPr>
-        <w:t>tạo một sản phẩm</w:t>
-      </w:r>
-      <w:r>
-        <w:rPr>
-          <w:rFonts w:hint="default" w:ascii="Times New Roman" w:hAnsi="Times New Roman" w:cs="Times New Roman"/>
-          <w:lang w:val="en-US"/>
-        </w:rPr>
-        <w:t>, dữ liệu trình xác thực trong hồ sơ chứa trường tác giả và người dùng phải cung cấp chữ ký để xác định rằng đây là tác giả đã đúc tài sản. Điều kiện này được đáp ứng bằng cách so sánh chữ ký đã nhập với dữ liệu trình xác thực trong hồ sơ.</w:t>
+        <w:t>Được ký bởi tác giả: Khi người dùng tạo một sản phẩm, dữ liệu trình xác thực trong hồ sơ chứa trường tác giả và người dùng phải cung cấp chữ ký để xác định rằng đây là tác giả đã đúc tài sản. Điều kiện này được đáp ứng bằng cách so sánh chữ ký đã nhập với dữ liệu trình xác thực trong hồ sơ.</w:t>
       </w:r>
     </w:p>
     <w:p>
@@ -20880,49 +20562,7 @@
           <w:rFonts w:hint="default" w:ascii="Times New Roman" w:hAnsi="Times New Roman" w:cs="Times New Roman"/>
           <w:lang w:val="en-US"/>
         </w:rPr>
-        <w:t xml:space="preserve">Số lượng giao dịch đầu ra: số lượng đầu ra UTxO </w:t>
-      </w:r>
-      <w:r>
-        <w:rPr>
-          <w:rFonts w:hint="default" w:ascii="Times New Roman" w:hAnsi="Times New Roman" w:cs="Times New Roman"/>
-          <w:lang w:val="en-US"/>
-        </w:rPr>
-        <w:t>bằng bốn</w:t>
-      </w:r>
-      <w:r>
-        <w:rPr>
-          <w:rFonts w:hint="default" w:ascii="Times New Roman" w:hAnsi="Times New Roman" w:cs="Times New Roman"/>
-          <w:lang w:val="en-US"/>
-        </w:rPr>
-        <w:t xml:space="preserve"> trong đó </w:t>
-      </w:r>
-      <w:r>
-        <w:rPr>
-          <w:rFonts w:hint="default" w:ascii="Times New Roman" w:hAnsi="Times New Roman" w:cs="Times New Roman"/>
-          <w:lang w:val="en-US"/>
-        </w:rPr>
-        <w:t>một</w:t>
-      </w:r>
-      <w:r>
-        <w:rPr>
-          <w:rFonts w:hint="default" w:ascii="Times New Roman" w:hAnsi="Times New Roman" w:cs="Times New Roman"/>
-          <w:lang w:val="en-US"/>
-        </w:rPr>
-        <w:t xml:space="preserve"> UTxO cho địa chỉ phí nền tảng, </w:t>
-      </w:r>
-      <w:r>
-        <w:rPr>
-          <w:rFonts w:hint="default" w:ascii="Times New Roman" w:hAnsi="Times New Roman" w:cs="Times New Roman"/>
-          <w:lang w:val="en-US"/>
-        </w:rPr>
-        <w:t>một</w:t>
-      </w:r>
-      <w:r>
-        <w:rPr>
-          <w:rFonts w:hint="default" w:ascii="Times New Roman" w:hAnsi="Times New Roman" w:cs="Times New Roman"/>
-          <w:lang w:val="en-US"/>
-        </w:rPr>
-        <w:t xml:space="preserve"> UTxO cho địa chỉ xác thực cửa hàng chứa tài sản tham chiếu và 2 địa chỉ người nhận UTxO trong đó 1 UTxO chứa tài sản của người dùng.</w:t>
+        <w:t>Số lượng giao dịch đầu ra: số lượng đầu ra UTxO bằng bốn trong đó một UTxO cho địa chỉ phí nền tảng, một UTxO cho địa chỉ xác thực cửa hàng chứa tài sản tham chiếu và 2 địa chỉ người nhận UTxO trong đó 1 UTxO chứa tài sản của người dùng.</w:t>
       </w:r>
     </w:p>
     <w:p>
@@ -21322,14 +20962,7 @@
           <w:rFonts w:hint="default" w:ascii="Times New Roman" w:hAnsi="Times New Roman" w:cs="Times New Roman"/>
           <w:lang w:val="en-US"/>
         </w:rPr>
-        <w:t>Điều kiện chuộc lại</w:t>
-      </w:r>
-      <w:r>
-        <w:rPr>
-          <w:rFonts w:hint="default" w:ascii="Times New Roman" w:hAnsi="Times New Roman" w:cs="Times New Roman"/>
-          <w:lang w:val="en-US"/>
-        </w:rPr>
-        <w:t xml:space="preserve"> sản phẩm (Redeemer): Trong trình xác thực này, có 2 trình xác thực cụ thể làm điều kiện để thực hiện 2 chức năng chính: Cập nhật và Xóa (Tham gia vào quá trình Đốt) tài sản.</w:t>
+        <w:t>Điều kiện chuộc lại sản phẩm (Redeemer): Trong trình xác thực này, có 2 trình xác thực cụ thể làm điều kiện để thực hiện 2 chức năng chính: Cập nhật và Xóa (Tham gia vào quá trình Đốt) tài sản.</w:t>
       </w:r>
     </w:p>
     <w:p>
@@ -25055,6 +24688,12 @@
             <w:insideH w:val="single" w:color="auto" w:sz="4" w:space="0"/>
             <w:insideV w:val="single" w:color="auto" w:sz="4" w:space="0"/>
           </w:tblBorders>
+          <w:tblCellMar>
+            <w:top w:w="0" w:type="dxa"/>
+            <w:left w:w="108" w:type="dxa"/>
+            <w:bottom w:w="0" w:type="dxa"/>
+            <w:right w:w="108" w:type="dxa"/>
+          </w:tblCellMar>
         </w:tblPrEx>
         <w:trPr>
           <w:trHeight w:val="341" w:hRule="atLeast"/>
@@ -32691,36 +32330,48 @@
               <w:keepLines w:val="0"/>
               <w:widowControl/>
               <w:suppressLineNumbers w:val="0"/>
-              <w:spacing w:before="0" w:beforeAutospacing="1" w:after="0" w:afterAutospacing="1"/>
+              <w:spacing w:before="0" w:beforeAutospacing="1" w:after="0" w:afterAutospacing="1" w:line="240" w:lineRule="auto"/>
               <w:ind w:left="0" w:right="0"/>
               <w:rPr>
                 <w:rFonts w:hint="default" w:ascii="Times New Roman" w:hAnsi="Times New Roman" w:cs="Times New Roman"/>
                 <w:sz w:val="26"/>
                 <w:szCs w:val="26"/>
                 <w:lang w:val="en-US"/>
-              </w:rPr>
-            </w:pPr>
-            <w:r>
+                <w14:ligatures w14:val="none"/>
+              </w:rPr>
+            </w:pPr>
+            <w:r>
+              <w:rPr>
+                <w14:ligatures w14:val="none"/>
+              </w:rPr>
               <w:t>Truy cập hệ thống</w:t>
             </w:r>
             <w:r>
               <w:rPr>
                 <w:rFonts w:hint="default"/>
                 <w:lang w:val="en-US"/>
+                <w14:ligatures w14:val="none"/>
               </w:rPr>
               <w:t xml:space="preserve">, </w:t>
             </w:r>
             <w:r>
+              <w:rPr>
+                <w14:ligatures w14:val="none"/>
+              </w:rPr>
               <w:t>Kết nối ví Cardano (đối với các chức năng thanh toán/gia hạn)</w:t>
             </w:r>
             <w:r>
               <w:rPr>
                 <w:rFonts w:hint="default"/>
                 <w:lang w:val="en-US"/>
+                <w14:ligatures w14:val="none"/>
               </w:rPr>
               <w:t xml:space="preserve">. </w:t>
             </w:r>
             <w:r>
+              <w:rPr>
+                <w14:ligatures w14:val="none"/>
+              </w:rPr>
               <w:t>Đã đăng nhập (đối với các chức năng cá nhân hóa)</w:t>
             </w:r>
           </w:p>
@@ -32878,10 +32529,16 @@
                 <w:numId w:val="25"/>
               </w:numPr>
               <w:suppressLineNumbers w:val="0"/>
-              <w:spacing w:before="0" w:beforeAutospacing="1" w:after="0" w:afterAutospacing="1"/>
+              <w:spacing w:before="0" w:beforeAutospacing="1" w:after="0" w:afterAutospacing="1" w:line="240" w:lineRule="auto"/>
               <w:ind w:left="0" w:right="0"/>
-            </w:pPr>
-            <w:r>
+              <w:rPr>
+                <w14:ligatures w14:val="none"/>
+              </w:rPr>
+            </w:pPr>
+            <w:r>
+              <w:rPr>
+                <w14:ligatures w14:val="none"/>
+              </w:rPr>
               <w:t>Người dùng truy cập trang “Dịch vụ”</w:t>
             </w:r>
           </w:p>
@@ -32896,10 +32553,16 @@
                 <w:numId w:val="25"/>
               </w:numPr>
               <w:suppressLineNumbers w:val="0"/>
-              <w:spacing w:before="0" w:beforeAutospacing="1" w:after="0" w:afterAutospacing="1"/>
+              <w:spacing w:before="0" w:beforeAutospacing="1" w:after="0" w:afterAutospacing="1" w:line="240" w:lineRule="auto"/>
               <w:ind w:left="0" w:right="0"/>
-            </w:pPr>
-            <w:r>
+              <w:rPr>
+                <w14:ligatures w14:val="none"/>
+              </w:rPr>
+            </w:pPr>
+            <w:r>
+              <w:rPr>
+                <w14:ligatures w14:val="none"/>
+              </w:rPr>
               <w:t>Hệ thống hiển thị danh sách gói dịch vụ (tên, giá, tính năng)</w:t>
             </w:r>
           </w:p>
@@ -32914,10 +32577,16 @@
                 <w:numId w:val="25"/>
               </w:numPr>
               <w:suppressLineNumbers w:val="0"/>
-              <w:spacing w:before="0" w:beforeAutospacing="1" w:after="0" w:afterAutospacing="1"/>
+              <w:spacing w:before="0" w:beforeAutospacing="1" w:after="0" w:afterAutospacing="1" w:line="240" w:lineRule="auto"/>
               <w:ind w:left="0" w:right="0"/>
-            </w:pPr>
-            <w:r>
+              <w:rPr>
+                <w14:ligatures w14:val="none"/>
+              </w:rPr>
+            </w:pPr>
+            <w:r>
+              <w:rPr>
+                <w14:ligatures w14:val="none"/>
+              </w:rPr>
               <w:t>Người dùng chọn một trong các hành động:</w:t>
             </w:r>
           </w:p>
@@ -32932,17 +32601,19 @@
                 <w:numId w:val="26"/>
               </w:numPr>
               <w:suppressLineNumbers w:val="0"/>
-              <w:spacing w:before="0" w:beforeAutospacing="1" w:after="0" w:afterAutospacing="1"/>
+              <w:spacing w:before="0" w:beforeAutospacing="1" w:after="0" w:afterAutospacing="1" w:line="240" w:lineRule="auto"/>
               <w:ind w:left="420" w:leftChars="0" w:right="0" w:rightChars="0" w:hanging="420" w:firstLineChars="0"/>
               <w:rPr>
                 <w:rStyle w:val="19"/>
                 <w:rFonts w:hint="default"/>
                 <w:lang w:val="en-US"/>
+                <w14:ligatures w14:val="none"/>
               </w:rPr>
             </w:pPr>
             <w:r>
               <w:rPr>
                 <w:rStyle w:val="19"/>
+                <w14:ligatures w14:val="none"/>
               </w:rPr>
               <w:t>Xem chi tiết gói dịch vụ</w:t>
             </w:r>
@@ -32951,6 +32622,7 @@
                 <w:rStyle w:val="19"/>
                 <w:rFonts w:hint="default"/>
                 <w:lang w:val="en-US"/>
+                <w14:ligatures w14:val="none"/>
               </w:rPr>
               <w:t>.</w:t>
             </w:r>
@@ -32966,16 +32638,23 @@
                 <w:numId w:val="26"/>
               </w:numPr>
               <w:suppressLineNumbers w:val="0"/>
-              <w:spacing w:before="0" w:beforeAutospacing="1" w:after="0" w:afterAutospacing="1"/>
+              <w:spacing w:before="0" w:beforeAutospacing="1" w:after="0" w:afterAutospacing="1" w:line="240" w:lineRule="auto"/>
               <w:ind w:left="420" w:leftChars="0" w:right="0" w:rightChars="0" w:hanging="420" w:firstLineChars="0"/>
+              <w:rPr>
+                <w14:ligatures w14:val="none"/>
+              </w:rPr>
             </w:pPr>
             <w:r>
               <w:rPr>
                 <w:rStyle w:val="19"/>
+                <w14:ligatures w14:val="none"/>
               </w:rPr>
               <w:t>Mua gói dịch vụ</w:t>
             </w:r>
             <w:r>
+              <w:rPr>
+                <w14:ligatures w14:val="none"/>
+              </w:rPr>
               <w:t>: kết nối ví → ký giao dịch ADA → hệ thống xác nhận</w:t>
             </w:r>
           </w:p>
@@ -32990,16 +32669,23 @@
                 <w:numId w:val="26"/>
               </w:numPr>
               <w:suppressLineNumbers w:val="0"/>
-              <w:spacing w:before="0" w:beforeAutospacing="1" w:after="0" w:afterAutospacing="1"/>
+              <w:spacing w:before="0" w:beforeAutospacing="1" w:after="0" w:afterAutospacing="1" w:line="240" w:lineRule="auto"/>
               <w:ind w:left="420" w:leftChars="0" w:right="0" w:hanging="420" w:firstLineChars="0"/>
+              <w:rPr>
+                <w14:ligatures w14:val="none"/>
+              </w:rPr>
             </w:pPr>
             <w:r>
               <w:rPr>
                 <w:rStyle w:val="19"/>
+                <w14:ligatures w14:val="none"/>
               </w:rPr>
               <w:t>Kiểm tra gói đang sử dụng</w:t>
             </w:r>
             <w:r>
+              <w:rPr>
+                <w14:ligatures w14:val="none"/>
+              </w:rPr>
               <w:t>: truy cập “Dịch vụ của tôi” → hệ thống hiển thị thông tin còn hạn</w:t>
             </w:r>
           </w:p>
@@ -33014,16 +32700,23 @@
                 <w:numId w:val="26"/>
               </w:numPr>
               <w:suppressLineNumbers w:val="0"/>
-              <w:spacing w:before="0" w:beforeAutospacing="1" w:after="0" w:afterAutospacing="1"/>
+              <w:spacing w:before="0" w:beforeAutospacing="1" w:after="0" w:afterAutospacing="1" w:line="240" w:lineRule="auto"/>
               <w:ind w:left="420" w:leftChars="0" w:right="0" w:hanging="420" w:firstLineChars="0"/>
+              <w:rPr>
+                <w14:ligatures w14:val="none"/>
+              </w:rPr>
             </w:pPr>
             <w:r>
               <w:rPr>
                 <w:rStyle w:val="19"/>
+                <w14:ligatures w14:val="none"/>
               </w:rPr>
               <w:t>Gia hạn/nâng cấp</w:t>
             </w:r>
             <w:r>
+              <w:rPr>
+                <w14:ligatures w14:val="none"/>
+              </w:rPr>
               <w:t>: chọn gói mới → thanh toán → cập nhật dịch vụ</w:t>
             </w:r>
           </w:p>
@@ -33038,21 +32731,26 @@
                 <w:numId w:val="25"/>
               </w:numPr>
               <w:suppressLineNumbers w:val="0"/>
-              <w:spacing w:before="0" w:beforeAutospacing="1" w:after="0" w:afterAutospacing="1"/>
+              <w:spacing w:before="0" w:beforeAutospacing="1" w:after="0" w:afterAutospacing="1" w:line="240" w:lineRule="auto"/>
               <w:ind w:left="0" w:leftChars="0" w:right="0" w:firstLine="0" w:firstLineChars="0"/>
               <w:rPr>
                 <w:rFonts w:hint="default" w:ascii="Times New Roman" w:hAnsi="Times New Roman" w:cs="Times New Roman"/>
                 <w:sz w:val="26"/>
                 <w:szCs w:val="26"/>
-              </w:rPr>
-            </w:pPr>
-            <w:r>
+                <w14:ligatures w14:val="none"/>
+              </w:rPr>
+            </w:pPr>
+            <w:r>
+              <w:rPr>
+                <w14:ligatures w14:val="none"/>
+              </w:rPr>
               <w:t>Nếu gói sắp hết hạn, hệ thống tự động gửi thông báo (email/thông báo hệ thống)</w:t>
             </w:r>
             <w:r>
               <w:rPr>
                 <w:rFonts w:hint="default"/>
                 <w:lang w:val="en-US"/>
+                <w14:ligatures w14:val="none"/>
               </w:rPr>
               <w:t>.</w:t>
             </w:r>
@@ -33129,15 +32827,20 @@
               <w:rPr>
                 <w:rFonts w:hint="default"/>
                 <w:lang w:val="en-US"/>
-              </w:rPr>
-            </w:pPr>
-            <w:r>
+                <w14:ligatures w14:val="none"/>
+              </w:rPr>
+            </w:pPr>
+            <w:r>
+              <w:rPr>
+                <w14:ligatures w14:val="none"/>
+              </w:rPr>
               <w:t>Nếu ví không đủ ADA → thông báo lỗi “Số dư không đủ”</w:t>
             </w:r>
             <w:r>
               <w:rPr>
                 <w:rFonts w:hint="default"/>
                 <w:lang w:val="en-US"/>
+                <w14:ligatures w14:val="none"/>
               </w:rPr>
               <w:t>.</w:t>
             </w:r>
@@ -33155,9 +32858,13 @@
                 <w:rFonts w:hint="default" w:ascii="Times New Roman" w:hAnsi="Times New Roman" w:cs="Times New Roman"/>
                 <w:szCs w:val="26"/>
                 <w:lang w:val="en-US"/>
-              </w:rPr>
-            </w:pPr>
-            <w:r>
+                <w14:ligatures w14:val="none"/>
+              </w:rPr>
+            </w:pPr>
+            <w:r>
+              <w:rPr>
+                <w14:ligatures w14:val="none"/>
+              </w:rPr>
               <w:t>Nếu người dùng chưa đăng nhập → chuyển hướng tới trang đăng nhập</w:t>
             </w:r>
           </w:p>
@@ -33758,13 +33465,14 @@
               <w:keepLines w:val="0"/>
               <w:widowControl/>
               <w:suppressLineNumbers w:val="0"/>
-              <w:spacing w:before="0" w:beforeAutospacing="1" w:after="0" w:afterAutospacing="1"/>
+              <w:spacing w:before="0" w:beforeAutospacing="1" w:after="0" w:afterAutospacing="1" w:line="240" w:lineRule="auto"/>
               <w:ind w:left="0" w:right="0"/>
               <w:rPr>
                 <w:rFonts w:hint="default" w:ascii="Times New Roman" w:hAnsi="Times New Roman" w:cs="Times New Roman"/>
                 <w:sz w:val="26"/>
                 <w:szCs w:val="26"/>
                 <w:lang w:val="en-US"/>
+                <w14:ligatures w14:val="none"/>
               </w:rPr>
             </w:pPr>
             <w:r>
@@ -33773,6 +33481,7 @@
                 <w:sz w:val="26"/>
                 <w:szCs w:val="26"/>
                 <w:lang w:val="en-US"/>
+                <w14:ligatures w14:val="none"/>
               </w:rPr>
               <w:t>Người dùng đã kết nối và xác minh vào hệ thống. Còn thời hạn sử dụng dịch vụ (đối với chức năng tạo và cập nhật)</w:t>
             </w:r>
@@ -33931,19 +33640,21 @@
                 <w:numId w:val="27"/>
               </w:numPr>
               <w:suppressLineNumbers w:val="0"/>
-              <w:spacing w:before="0" w:beforeAutospacing="1" w:after="0" w:afterAutospacing="1"/>
+              <w:spacing w:before="0" w:beforeAutospacing="1" w:after="0" w:afterAutospacing="1" w:line="240" w:lineRule="auto"/>
               <w:ind w:left="0" w:right="0"/>
               <w:rPr>
                 <w:rFonts w:hint="default" w:ascii="Times New Roman" w:hAnsi="Times New Roman" w:cs="Times New Roman"/>
                 <w:sz w:val="26"/>
                 <w:szCs w:val="26"/>
-              </w:rPr>
-            </w:pPr>
-            <w:r>
-              <w:rPr>
-                <w:rFonts w:hint="default" w:ascii="Times New Roman" w:hAnsi="Times New Roman" w:cs="Times New Roman"/>
-                <w:sz w:val="26"/>
-                <w:szCs w:val="26"/>
+                <w14:ligatures w14:val="none"/>
+              </w:rPr>
+            </w:pPr>
+            <w:r>
+              <w:rPr>
+                <w:rFonts w:hint="default" w:ascii="Times New Roman" w:hAnsi="Times New Roman" w:cs="Times New Roman"/>
+                <w:sz w:val="26"/>
+                <w:szCs w:val="26"/>
+                <w14:ligatures w14:val="none"/>
               </w:rPr>
               <w:t>Người dùng truy cập trang “Bộ sưu tập của tôi”</w:t>
             </w:r>
@@ -33959,19 +33670,21 @@
                 <w:numId w:val="27"/>
               </w:numPr>
               <w:suppressLineNumbers w:val="0"/>
-              <w:spacing w:before="0" w:beforeAutospacing="1" w:after="0" w:afterAutospacing="1"/>
+              <w:spacing w:before="0" w:beforeAutospacing="1" w:after="0" w:afterAutospacing="1" w:line="240" w:lineRule="auto"/>
               <w:ind w:left="0" w:right="0"/>
               <w:rPr>
                 <w:rFonts w:hint="default" w:ascii="Times New Roman" w:hAnsi="Times New Roman" w:cs="Times New Roman"/>
                 <w:sz w:val="26"/>
                 <w:szCs w:val="26"/>
-              </w:rPr>
-            </w:pPr>
-            <w:r>
-              <w:rPr>
-                <w:rFonts w:hint="default" w:ascii="Times New Roman" w:hAnsi="Times New Roman" w:cs="Times New Roman"/>
-                <w:sz w:val="26"/>
-                <w:szCs w:val="26"/>
+                <w14:ligatures w14:val="none"/>
+              </w:rPr>
+            </w:pPr>
+            <w:r>
+              <w:rPr>
+                <w:rFonts w:hint="default" w:ascii="Times New Roman" w:hAnsi="Times New Roman" w:cs="Times New Roman"/>
+                <w:sz w:val="26"/>
+                <w:szCs w:val="26"/>
+                <w14:ligatures w14:val="none"/>
               </w:rPr>
               <w:t>Hệ thống hiển thị danh sách bộ sưu tập đã tạo</w:t>
             </w:r>
@@ -33987,19 +33700,21 @@
                 <w:numId w:val="27"/>
               </w:numPr>
               <w:suppressLineNumbers w:val="0"/>
-              <w:spacing w:before="0" w:beforeAutospacing="1" w:after="0" w:afterAutospacing="1"/>
+              <w:spacing w:before="0" w:beforeAutospacing="1" w:after="0" w:afterAutospacing="1" w:line="240" w:lineRule="auto"/>
               <w:ind w:left="0" w:right="0"/>
               <w:rPr>
                 <w:rFonts w:hint="default" w:ascii="Times New Roman" w:hAnsi="Times New Roman" w:cs="Times New Roman"/>
                 <w:sz w:val="26"/>
                 <w:szCs w:val="26"/>
-              </w:rPr>
-            </w:pPr>
-            <w:r>
-              <w:rPr>
-                <w:rFonts w:hint="default" w:ascii="Times New Roman" w:hAnsi="Times New Roman" w:cs="Times New Roman"/>
-                <w:sz w:val="26"/>
-                <w:szCs w:val="26"/>
+                <w14:ligatures w14:val="none"/>
+              </w:rPr>
+            </w:pPr>
+            <w:r>
+              <w:rPr>
+                <w:rFonts w:hint="default" w:ascii="Times New Roman" w:hAnsi="Times New Roman" w:cs="Times New Roman"/>
+                <w:sz w:val="26"/>
+                <w:szCs w:val="26"/>
+                <w14:ligatures w14:val="none"/>
               </w:rPr>
               <w:t>Người dùng chọn một trong các hành động:</w:t>
             </w:r>
@@ -34015,12 +33730,13 @@
                 <w:numId w:val="28"/>
               </w:numPr>
               <w:suppressLineNumbers w:val="0"/>
-              <w:spacing w:before="0" w:beforeAutospacing="1" w:after="0" w:afterAutospacing="1"/>
+              <w:spacing w:before="0" w:beforeAutospacing="1" w:after="0" w:afterAutospacing="1" w:line="240" w:lineRule="auto"/>
               <w:ind w:left="420" w:leftChars="0" w:right="0" w:hanging="420" w:firstLineChars="0"/>
               <w:rPr>
                 <w:rFonts w:hint="default" w:ascii="Times New Roman" w:hAnsi="Times New Roman" w:cs="Times New Roman"/>
                 <w:sz w:val="26"/>
                 <w:szCs w:val="26"/>
+                <w14:ligatures w14:val="none"/>
               </w:rPr>
             </w:pPr>
             <w:r>
@@ -34029,6 +33745,7 @@
                 <w:rFonts w:hint="default" w:ascii="Times New Roman" w:hAnsi="Times New Roman" w:cs="Times New Roman"/>
                 <w:sz w:val="26"/>
                 <w:szCs w:val="26"/>
+                <w14:ligatures w14:val="none"/>
               </w:rPr>
               <w:t>Tạo mới</w:t>
             </w:r>
@@ -34037,6 +33754,7 @@
                 <w:rFonts w:hint="default" w:ascii="Times New Roman" w:hAnsi="Times New Roman" w:cs="Times New Roman"/>
                 <w:sz w:val="26"/>
                 <w:szCs w:val="26"/>
+                <w14:ligatures w14:val="none"/>
               </w:rPr>
               <w:t>: nhập tên, mô tả, ảnh đại diện → gửi yêu cầu → hệ thống lưu và hiển thị</w:t>
             </w:r>
@@ -34052,12 +33770,13 @@
                 <w:numId w:val="28"/>
               </w:numPr>
               <w:suppressLineNumbers w:val="0"/>
-              <w:spacing w:before="0" w:beforeAutospacing="1" w:after="0" w:afterAutospacing="1"/>
+              <w:spacing w:before="0" w:beforeAutospacing="1" w:after="0" w:afterAutospacing="1" w:line="240" w:lineRule="auto"/>
               <w:ind w:left="420" w:leftChars="0" w:right="0" w:hanging="420" w:firstLineChars="0"/>
               <w:rPr>
                 <w:rFonts w:hint="default" w:ascii="Times New Roman" w:hAnsi="Times New Roman" w:cs="Times New Roman"/>
                 <w:sz w:val="26"/>
                 <w:szCs w:val="26"/>
+                <w14:ligatures w14:val="none"/>
               </w:rPr>
             </w:pPr>
             <w:r>
@@ -34066,6 +33785,7 @@
                 <w:rFonts w:hint="default" w:ascii="Times New Roman" w:hAnsi="Times New Roman" w:cs="Times New Roman"/>
                 <w:sz w:val="26"/>
                 <w:szCs w:val="26"/>
+                <w14:ligatures w14:val="none"/>
               </w:rPr>
               <w:t>Cập nhật</w:t>
             </w:r>
@@ -34074,6 +33794,7 @@
                 <w:rFonts w:hint="default" w:ascii="Times New Roman" w:hAnsi="Times New Roman" w:cs="Times New Roman"/>
                 <w:sz w:val="26"/>
                 <w:szCs w:val="26"/>
+                <w14:ligatures w14:val="none"/>
               </w:rPr>
               <w:t>: chọn bộ sưu tập → sửa thông tin → xác nhận → hệ thống lưu thay đổi</w:t>
             </w:r>
@@ -34089,12 +33810,13 @@
                 <w:numId w:val="28"/>
               </w:numPr>
               <w:suppressLineNumbers w:val="0"/>
-              <w:spacing w:before="0" w:beforeAutospacing="1" w:after="0" w:afterAutospacing="1"/>
+              <w:spacing w:before="0" w:beforeAutospacing="1" w:after="0" w:afterAutospacing="1" w:line="240" w:lineRule="auto"/>
               <w:ind w:left="420" w:leftChars="0" w:right="0" w:hanging="420" w:firstLineChars="0"/>
               <w:rPr>
                 <w:rFonts w:hint="default" w:ascii="Times New Roman" w:hAnsi="Times New Roman" w:cs="Times New Roman"/>
                 <w:sz w:val="26"/>
                 <w:szCs w:val="26"/>
+                <w14:ligatures w14:val="none"/>
               </w:rPr>
             </w:pPr>
             <w:r>
@@ -34103,6 +33825,7 @@
                 <w:rFonts w:hint="default" w:ascii="Times New Roman" w:hAnsi="Times New Roman" w:cs="Times New Roman"/>
                 <w:sz w:val="26"/>
                 <w:szCs w:val="26"/>
+                <w14:ligatures w14:val="none"/>
               </w:rPr>
               <w:t>Xoá</w:t>
             </w:r>
@@ -34111,6 +33834,7 @@
                 <w:rFonts w:hint="default" w:ascii="Times New Roman" w:hAnsi="Times New Roman" w:cs="Times New Roman"/>
                 <w:sz w:val="26"/>
                 <w:szCs w:val="26"/>
+                <w14:ligatures w14:val="none"/>
               </w:rPr>
               <w:t>: chọn bộ sưu tập → xác nhận xoá → hệ thống xoá và cập nhật danh sách</w:t>
             </w:r>
@@ -34126,19 +33850,21 @@
                 <w:numId w:val="27"/>
               </w:numPr>
               <w:suppressLineNumbers w:val="0"/>
-              <w:spacing w:before="0" w:beforeAutospacing="1" w:after="0" w:afterAutospacing="1"/>
+              <w:spacing w:before="0" w:beforeAutospacing="1" w:after="0" w:afterAutospacing="1" w:line="240" w:lineRule="auto"/>
               <w:ind w:left="0" w:leftChars="0" w:right="0" w:firstLine="0" w:firstLineChars="0"/>
               <w:rPr>
                 <w:rFonts w:hint="default" w:ascii="Times New Roman" w:hAnsi="Times New Roman" w:cs="Times New Roman"/>
                 <w:sz w:val="26"/>
                 <w:szCs w:val="26"/>
-              </w:rPr>
-            </w:pPr>
-            <w:r>
-              <w:rPr>
-                <w:rFonts w:hint="default" w:ascii="Times New Roman" w:hAnsi="Times New Roman" w:cs="Times New Roman"/>
-                <w:sz w:val="26"/>
-                <w:szCs w:val="26"/>
+                <w14:ligatures w14:val="none"/>
+              </w:rPr>
+            </w:pPr>
+            <w:r>
+              <w:rPr>
+                <w:rFonts w:hint="default" w:ascii="Times New Roman" w:hAnsi="Times New Roman" w:cs="Times New Roman"/>
+                <w:sz w:val="26"/>
+                <w:szCs w:val="26"/>
+                <w14:ligatures w14:val="none"/>
               </w:rPr>
               <w:t>Kết quả được phản hồi ngay lập tức cho người dùng</w:t>
             </w:r>
@@ -34214,20 +33940,22 @@
                 <w:numId w:val="29"/>
               </w:numPr>
               <w:suppressLineNumbers w:val="0"/>
-              <w:spacing w:before="0" w:beforeAutospacing="1" w:after="0" w:afterAutospacing="1"/>
+              <w:spacing w:before="0" w:beforeAutospacing="1" w:after="0" w:afterAutospacing="1" w:line="240" w:lineRule="auto"/>
               <w:ind w:left="420" w:leftChars="0" w:right="0" w:hanging="420" w:firstLineChars="0"/>
               <w:rPr>
                 <w:rFonts w:hint="default" w:ascii="Times New Roman" w:hAnsi="Times New Roman" w:cs="Times New Roman"/>
                 <w:sz w:val="26"/>
                 <w:szCs w:val="26"/>
                 <w:lang w:val="en-US"/>
-              </w:rPr>
-            </w:pPr>
-            <w:r>
-              <w:rPr>
-                <w:rFonts w:hint="default" w:ascii="Times New Roman" w:hAnsi="Times New Roman" w:cs="Times New Roman"/>
-                <w:sz w:val="26"/>
-                <w:szCs w:val="26"/>
+                <w14:ligatures w14:val="none"/>
+              </w:rPr>
+            </w:pPr>
+            <w:r>
+              <w:rPr>
+                <w:rFonts w:hint="default" w:ascii="Times New Roman" w:hAnsi="Times New Roman" w:cs="Times New Roman"/>
+                <w:sz w:val="26"/>
+                <w:szCs w:val="26"/>
+                <w14:ligatures w14:val="none"/>
               </w:rPr>
               <w:t>Nếu người dùng không có quyền chỉnh sửa/xoá bộ sưu tập → hệ thống hiển thị thông báo lỗi</w:t>
             </w:r>
@@ -34237,6 +33965,7 @@
                 <w:sz w:val="26"/>
                 <w:szCs w:val="26"/>
                 <w:lang w:val="en-US"/>
+                <w14:ligatures w14:val="none"/>
               </w:rPr>
               <w:t xml:space="preserve">. </w:t>
             </w:r>
@@ -34252,20 +33981,22 @@
                 <w:numId w:val="29"/>
               </w:numPr>
               <w:suppressLineNumbers w:val="0"/>
-              <w:spacing w:before="0" w:beforeAutospacing="1" w:after="0" w:afterAutospacing="1"/>
+              <w:spacing w:before="0" w:beforeAutospacing="1" w:after="0" w:afterAutospacing="1" w:line="240" w:lineRule="auto"/>
               <w:ind w:left="420" w:leftChars="0" w:right="0" w:hanging="420" w:firstLineChars="0"/>
               <w:rPr>
                 <w:rFonts w:hint="default" w:ascii="Times New Roman" w:hAnsi="Times New Roman" w:cs="Times New Roman"/>
                 <w:sz w:val="26"/>
                 <w:szCs w:val="26"/>
                 <w:lang w:val="en-US"/>
-              </w:rPr>
-            </w:pPr>
-            <w:r>
-              <w:rPr>
-                <w:rFonts w:hint="default" w:ascii="Times New Roman" w:hAnsi="Times New Roman" w:cs="Times New Roman"/>
-                <w:sz w:val="26"/>
-                <w:szCs w:val="26"/>
+                <w14:ligatures w14:val="none"/>
+              </w:rPr>
+            </w:pPr>
+            <w:r>
+              <w:rPr>
+                <w:rFonts w:hint="default" w:ascii="Times New Roman" w:hAnsi="Times New Roman" w:cs="Times New Roman"/>
+                <w:sz w:val="26"/>
+                <w:szCs w:val="26"/>
+                <w14:ligatures w14:val="none"/>
               </w:rPr>
               <w:t>Nếu chưa đăng nhập → chuyển hướng sang trang đăng nhập</w:t>
             </w:r>
@@ -34275,6 +34006,7 @@
                 <w:sz w:val="26"/>
                 <w:szCs w:val="26"/>
                 <w:lang w:val="en-US"/>
+                <w14:ligatures w14:val="none"/>
               </w:rPr>
               <w:t xml:space="preserve">. </w:t>
             </w:r>
@@ -34290,13 +34022,14 @@
                 <w:numId w:val="29"/>
               </w:numPr>
               <w:suppressLineNumbers w:val="0"/>
-              <w:spacing w:before="0" w:beforeAutospacing="1" w:after="0" w:afterAutospacing="1"/>
+              <w:spacing w:before="0" w:beforeAutospacing="1" w:after="0" w:afterAutospacing="1" w:line="240" w:lineRule="auto"/>
               <w:ind w:left="420" w:leftChars="0" w:right="0" w:hanging="420" w:firstLineChars="0"/>
               <w:rPr>
                 <w:rFonts w:hint="default" w:ascii="Times New Roman" w:hAnsi="Times New Roman" w:cs="Times New Roman"/>
                 <w:sz w:val="26"/>
                 <w:szCs w:val="26"/>
                 <w:lang w:val="en-US"/>
+                <w14:ligatures w14:val="none"/>
               </w:rPr>
             </w:pPr>
             <w:r>
@@ -34304,6 +34037,7 @@
                 <w:rFonts w:hint="default" w:ascii="Times New Roman" w:hAnsi="Times New Roman" w:eastAsia="SimSun" w:cs="Times New Roman"/>
                 <w:sz w:val="26"/>
                 <w:szCs w:val="26"/>
+                <w14:ligatures w14:val="none"/>
               </w:rPr>
               <w:t>Nếu hết hạn dịch vụ → thông báo và yêu cầu gia hạn để tiếp tục sử dụng tính năng</w:t>
             </w:r>
@@ -34313,6 +34047,7 @@
                 <w:sz w:val="26"/>
                 <w:szCs w:val="26"/>
                 <w:lang w:val="en-US"/>
+                <w14:ligatures w14:val="none"/>
               </w:rPr>
               <w:t>.</w:t>
             </w:r>
@@ -34893,25 +34628,31 @@
               <w:keepLines w:val="0"/>
               <w:widowControl/>
               <w:numPr>
+                <w:ilvl w:val="0"/>
                 <w:numId w:val="0"/>
               </w:numPr>
               <w:suppressLineNumbers w:val="0"/>
-              <w:spacing w:before="0" w:beforeAutospacing="1" w:after="0" w:afterAutospacing="1"/>
+              <w:spacing w:before="0" w:beforeAutospacing="1" w:after="0" w:afterAutospacing="1" w:line="240" w:lineRule="auto"/>
               <w:ind w:leftChars="0" w:right="0" w:rightChars="0"/>
               <w:rPr>
                 <w:rFonts w:hint="default" w:ascii="Times New Roman" w:hAnsi="Times New Roman" w:cs="Times New Roman"/>
                 <w:sz w:val="26"/>
                 <w:szCs w:val="26"/>
                 <w:lang w:val="en-US"/>
-              </w:rPr>
-            </w:pPr>
-            <w:r>
+                <w14:ligatures w14:val="none"/>
+              </w:rPr>
+            </w:pPr>
+            <w:r>
+              <w:rPr>
+                <w14:ligatures w14:val="none"/>
+              </w:rPr>
               <w:t>Người dùng đã đăng nhập hệ thống bằng ví Cardano.</w:t>
             </w:r>
             <w:r>
               <w:rPr>
                 <w:rFonts w:hint="default"/>
                 <w:lang w:val="en-US"/>
+                <w14:ligatures w14:val="none"/>
               </w:rPr>
               <w:t xml:space="preserve"> </w:t>
             </w:r>
@@ -34920,36 +34661,49 @@
                 <w:rFonts w:hint="default" w:ascii="SimSun" w:hAnsi="SimSun" w:cs="SimSun"/>
                 <w:sz w:val="24"/>
                 <w:lang w:val="en-US"/>
+                <w14:ligatures w14:val="none"/>
               </w:rPr>
               <w:t>T</w:t>
             </w:r>
             <w:r>
+              <w:rPr>
+                <w14:ligatures w14:val="none"/>
+              </w:rPr>
               <w:t>ài khoản còn hạn dịch vụ (gói dịch vụ còn hiệu lực).</w:t>
             </w:r>
             <w:r>
               <w:rPr>
                 <w:rFonts w:hint="default"/>
                 <w:lang w:val="en-US"/>
+                <w14:ligatures w14:val="none"/>
               </w:rPr>
               <w:t xml:space="preserve"> </w:t>
             </w:r>
             <w:r>
+              <w:rPr>
+                <w14:ligatures w14:val="none"/>
+              </w:rPr>
               <w:t>Ví người dùng có đủ ADA để chi trả phí giao dịch.</w:t>
             </w:r>
             <w:r>
               <w:rPr>
                 <w:rFonts w:hint="default"/>
                 <w:lang w:val="en-US"/>
+                <w14:ligatures w14:val="none"/>
               </w:rPr>
               <w:t xml:space="preserve"> </w:t>
             </w:r>
             <w:r>
+              <w:rPr>
+                <w14:ligatures w14:val="none"/>
+              </w:rPr>
               <w:t>Người dùng có bộ sưu tập đã tạo để liên kết sản phẩm</w:t>
             </w:r>
             <w:r>
               <w:rPr>
                 <w:rFonts w:hint="eastAsia" w:ascii="SimSun" w:hAnsi="SimSun" w:eastAsia="SimSun" w:cs="SimSun"/>
                 <w:sz w:val="24"/>
+                <w14:ligatures w14:val="none"/>
               </w:rPr>
               <w:t xml:space="preserve"> </w:t>
             </w:r>
@@ -35021,46 +34775,62 @@
               <w:keepLines w:val="0"/>
               <w:widowControl/>
               <w:suppressLineNumbers w:val="0"/>
-              <w:spacing w:before="0" w:beforeAutospacing="1" w:after="0" w:afterAutospacing="1"/>
+              <w:spacing w:before="0" w:beforeAutospacing="1" w:after="0" w:afterAutospacing="1" w:line="240" w:lineRule="auto"/>
               <w:ind w:left="0" w:right="0"/>
               <w:rPr>
                 <w:rFonts w:hint="default" w:ascii="Times New Roman" w:hAnsi="Times New Roman" w:cs="Times New Roman"/>
                 <w:sz w:val="26"/>
                 <w:szCs w:val="26"/>
                 <w:lang w:val="en-US"/>
-              </w:rPr>
-            </w:pPr>
-            <w:r>
+                <w14:ligatures w14:val="none"/>
+              </w:rPr>
+            </w:pPr>
+            <w:r>
+              <w:rPr>
+                <w14:ligatures w14:val="none"/>
+              </w:rPr>
               <w:t>Sản phẩm được mint thành NFT và lưu trữ trên blockchain.</w:t>
             </w:r>
             <w:r>
               <w:rPr>
                 <w:rFonts w:hint="default"/>
                 <w:lang w:val="en-US"/>
+                <w14:ligatures w14:val="none"/>
               </w:rPr>
               <w:t xml:space="preserve"> </w:t>
             </w:r>
             <w:r>
+              <w:rPr>
+                <w14:ligatures w14:val="none"/>
+              </w:rPr>
               <w:t>Metadata, tài liệu, nguyên liệu, chứng nhận và thông tin sản xuất được lưu lại.</w:t>
             </w:r>
             <w:r>
               <w:rPr>
                 <w:rFonts w:hint="default"/>
                 <w:lang w:val="en-US"/>
+                <w14:ligatures w14:val="none"/>
               </w:rPr>
               <w:t xml:space="preserve"> </w:t>
             </w:r>
             <w:r>
+              <w:rPr>
+                <w14:ligatures w14:val="none"/>
+              </w:rPr>
               <w:t>NFT được gắn với bộ sưu tập tương ứng.</w:t>
             </w:r>
             <w:r>
               <w:rPr>
                 <w:rFonts w:hint="default"/>
                 <w:lang w:val="en-US"/>
+                <w14:ligatures w14:val="none"/>
               </w:rPr>
               <w:t xml:space="preserve"> </w:t>
             </w:r>
             <w:r>
+              <w:rPr>
+                <w14:ligatures w14:val="none"/>
+              </w:rPr>
               <w:t>Sản phẩm NFT được đánh dấu là đã lưu kho.</w:t>
             </w:r>
           </w:p>
@@ -35137,29 +34907,17 @@
                 <w:numId w:val="30"/>
               </w:numPr>
               <w:suppressLineNumbers w:val="0"/>
-              <w:spacing w:before="0" w:beforeAutospacing="1" w:after="0" w:afterAutospacing="1"/>
+              <w:spacing w:before="0" w:beforeAutospacing="1" w:after="0" w:afterAutospacing="1" w:line="240" w:lineRule="auto"/>
               <w:ind w:left="0" w:right="0"/>
-            </w:pPr>
-            <w:r>
+              <w:rPr>
+                <w14:ligatures w14:val="none"/>
+              </w:rPr>
+            </w:pPr>
+            <w:r>
+              <w:rPr>
+                <w14:ligatures w14:val="none"/>
+              </w:rPr>
               <w:t>Người dùng truy cập trang "Sản phẩm NFT"</w:t>
-            </w:r>
-          </w:p>
-          <w:p>
-            <w:pPr>
-              <w:pStyle w:val="18"/>
-              <w:keepNext w:val="0"/>
-              <w:keepLines w:val="0"/>
-              <w:widowControl/>
-              <w:numPr>
-                <w:ilvl w:val="0"/>
-                <w:numId w:val="30"/>
-              </w:numPr>
-              <w:suppressLineNumbers w:val="0"/>
-              <w:spacing w:before="0" w:beforeAutospacing="1" w:after="0" w:afterAutospacing="1"/>
-              <w:ind w:left="0" w:right="0"/>
-            </w:pPr>
-            <w:r>
-              <w:t>Chọn tạo mới sản phẩm</w:t>
             </w:r>
           </w:p>
           <w:p>
@@ -35175,8 +34933,38 @@
               <w:suppressLineNumbers w:val="0"/>
               <w:spacing w:before="0" w:beforeAutospacing="1" w:after="0" w:afterAutospacing="1" w:line="240" w:lineRule="auto"/>
               <w:ind w:left="0" w:right="0"/>
-            </w:pPr>
-            <w:r>
+              <w:rPr>
+                <w14:ligatures w14:val="none"/>
+              </w:rPr>
+            </w:pPr>
+            <w:r>
+              <w:rPr>
+                <w14:ligatures w14:val="none"/>
+              </w:rPr>
+              <w:t>Chọn tạo mới sản phẩm</w:t>
+            </w:r>
+          </w:p>
+          <w:p>
+            <w:pPr>
+              <w:pStyle w:val="18"/>
+              <w:keepNext w:val="0"/>
+              <w:keepLines w:val="0"/>
+              <w:widowControl/>
+              <w:numPr>
+                <w:ilvl w:val="0"/>
+                <w:numId w:val="30"/>
+              </w:numPr>
+              <w:suppressLineNumbers w:val="0"/>
+              <w:spacing w:before="0" w:beforeAutospacing="1" w:after="0" w:afterAutospacing="1" w:line="240" w:lineRule="auto"/>
+              <w:ind w:left="0" w:right="0"/>
+              <w:rPr>
+                <w14:ligatures w14:val="none"/>
+              </w:rPr>
+            </w:pPr>
+            <w:r>
+              <w:rPr>
+                <w14:ligatures w14:val="none"/>
+              </w:rPr>
               <w:t>Nhập thông tin:</w:t>
             </w:r>
           </w:p>
@@ -35194,8 +34982,14 @@
               <w:spacing w:before="0" w:beforeAutospacing="0" w:after="0" w:afterAutospacing="0" w:line="240" w:lineRule="auto"/>
               <w:ind w:left="0" w:leftChars="0" w:right="0" w:rightChars="0" w:firstLine="0" w:firstLineChars="0"/>
               <w:jc w:val="both"/>
-            </w:pPr>
-            <w:r>
+              <w:rPr>
+                <w14:ligatures w14:val="none"/>
+              </w:rPr>
+            </w:pPr>
+            <w:r>
+              <w:rPr>
+                <w14:ligatures w14:val="none"/>
+              </w:rPr>
               <w:t>Metadata: tên, mô tả, hình ảnh đại diện</w:t>
             </w:r>
           </w:p>
@@ -35210,10 +35004,16 @@
                 <w:numId w:val="31"/>
               </w:numPr>
               <w:suppressLineNumbers w:val="0"/>
-              <w:spacing w:before="0" w:beforeAutospacing="1" w:after="0" w:afterAutospacing="1"/>
+              <w:spacing w:before="0" w:beforeAutospacing="1" w:after="0" w:afterAutospacing="1" w:line="240" w:lineRule="auto"/>
               <w:ind w:left="420" w:leftChars="0" w:right="0" w:rightChars="0" w:hanging="420" w:firstLineChars="0"/>
-            </w:pPr>
-            <w:r>
+              <w:rPr>
+                <w14:ligatures w14:val="none"/>
+              </w:rPr>
+            </w:pPr>
+            <w:r>
+              <w:rPr>
+                <w14:ligatures w14:val="none"/>
+              </w:rPr>
               <w:t>Tài liệu liên quan: PDF, ảnh</w:t>
             </w:r>
           </w:p>
@@ -35228,10 +35028,16 @@
                 <w:numId w:val="31"/>
               </w:numPr>
               <w:suppressLineNumbers w:val="0"/>
-              <w:spacing w:before="0" w:beforeAutospacing="0" w:after="0" w:afterAutospacing="0"/>
+              <w:spacing w:before="0" w:beforeAutospacing="0" w:after="0" w:afterAutospacing="0" w:line="240" w:lineRule="auto"/>
               <w:ind w:left="0" w:leftChars="0" w:right="0" w:firstLine="0" w:firstLineChars="0"/>
-            </w:pPr>
-            <w:r>
+              <w:rPr>
+                <w14:ligatures w14:val="none"/>
+              </w:rPr>
+            </w:pPr>
+            <w:r>
+              <w:rPr>
+                <w14:ligatures w14:val="none"/>
+              </w:rPr>
               <w:t>Nguyên liệu cấu thành sản phẩm</w:t>
             </w:r>
           </w:p>
@@ -35246,10 +35052,16 @@
                 <w:numId w:val="31"/>
               </w:numPr>
               <w:suppressLineNumbers w:val="0"/>
-              <w:spacing w:before="0" w:beforeAutospacing="1" w:after="0" w:afterAutospacing="1"/>
+              <w:spacing w:before="0" w:beforeAutospacing="1" w:after="0" w:afterAutospacing="1" w:line="240" w:lineRule="auto"/>
               <w:ind w:left="420" w:leftChars="0" w:right="0" w:hanging="420" w:firstLineChars="0"/>
-            </w:pPr>
-            <w:r>
+              <w:rPr>
+                <w14:ligatures w14:val="none"/>
+              </w:rPr>
+            </w:pPr>
+            <w:r>
+              <w:rPr>
+                <w14:ligatures w14:val="none"/>
+              </w:rPr>
               <w:t>Quy trình sản xuất</w:t>
             </w:r>
           </w:p>
@@ -35264,10 +35076,16 @@
                 <w:numId w:val="31"/>
               </w:numPr>
               <w:suppressLineNumbers w:val="0"/>
-              <w:spacing w:before="0" w:beforeAutospacing="1" w:after="0" w:afterAutospacing="1"/>
+              <w:spacing w:before="0" w:beforeAutospacing="1" w:after="0" w:afterAutospacing="1" w:line="240" w:lineRule="auto"/>
               <w:ind w:left="420" w:leftChars="0" w:right="0" w:hanging="420" w:firstLineChars="0"/>
-            </w:pPr>
-            <w:r>
+              <w:rPr>
+                <w14:ligatures w14:val="none"/>
+              </w:rPr>
+            </w:pPr>
+            <w:r>
+              <w:rPr>
+                <w14:ligatures w14:val="none"/>
+              </w:rPr>
               <w:t>Chứng nhận sản phẩm (nếu có)</w:t>
             </w:r>
           </w:p>
@@ -35282,10 +35100,16 @@
                 <w:numId w:val="30"/>
               </w:numPr>
               <w:suppressLineNumbers w:val="0"/>
-              <w:spacing w:before="0" w:beforeAutospacing="1" w:after="0" w:afterAutospacing="1"/>
+              <w:spacing w:before="0" w:beforeAutospacing="1" w:after="0" w:afterAutospacing="1" w:line="240" w:lineRule="auto"/>
               <w:ind w:left="0" w:leftChars="0" w:right="0" w:firstLine="0" w:firstLineChars="0"/>
-            </w:pPr>
-            <w:r>
+              <w:rPr>
+                <w14:ligatures w14:val="none"/>
+              </w:rPr>
+            </w:pPr>
+            <w:r>
+              <w:rPr>
+                <w14:ligatures w14:val="none"/>
+              </w:rPr>
               <w:t>Gửi yêu cầu mint → hệ thống chuẩn bị giao dịch</w:t>
             </w:r>
           </w:p>
@@ -35300,10 +35124,16 @@
                 <w:numId w:val="32"/>
               </w:numPr>
               <w:suppressLineNumbers w:val="0"/>
-              <w:spacing w:before="0" w:beforeAutospacing="1" w:after="0" w:afterAutospacing="1"/>
+              <w:spacing w:before="0" w:beforeAutospacing="1" w:after="0" w:afterAutospacing="1" w:line="240" w:lineRule="auto"/>
               <w:ind w:left="420" w:leftChars="0" w:right="0" w:rightChars="0" w:hanging="420" w:firstLineChars="0"/>
-            </w:pPr>
-            <w:r>
+              <w:rPr>
+                <w14:ligatures w14:val="none"/>
+              </w:rPr>
+            </w:pPr>
+            <w:r>
+              <w:rPr>
+                <w14:ligatures w14:val="none"/>
+              </w:rPr>
               <w:t>Ví người dùng hiển thị yêu cầu ký giao dịch mint</w:t>
             </w:r>
           </w:p>
@@ -35318,10 +35148,16 @@
                 <w:numId w:val="32"/>
               </w:numPr>
               <w:suppressLineNumbers w:val="0"/>
-              <w:spacing w:before="0" w:beforeAutospacing="1" w:after="0" w:afterAutospacing="1"/>
+              <w:spacing w:before="0" w:beforeAutospacing="1" w:after="0" w:afterAutospacing="1" w:line="240" w:lineRule="auto"/>
               <w:ind w:left="420" w:leftChars="0" w:right="0" w:hanging="420" w:firstLineChars="0"/>
-            </w:pPr>
-            <w:r>
+              <w:rPr>
+                <w14:ligatures w14:val="none"/>
+              </w:rPr>
+            </w:pPr>
+            <w:r>
+              <w:rPr>
+                <w14:ligatures w14:val="none"/>
+              </w:rPr>
               <w:t>Người dùng ký → hệ thống gửi giao dịch lên blockchain</w:t>
             </w:r>
           </w:p>
@@ -35336,21 +35172,26 @@
                 <w:numId w:val="32"/>
               </w:numPr>
               <w:suppressLineNumbers w:val="0"/>
-              <w:spacing w:before="0" w:beforeAutospacing="1" w:after="0" w:afterAutospacing="1"/>
+              <w:spacing w:before="0" w:beforeAutospacing="1" w:after="0" w:afterAutospacing="1" w:line="240" w:lineRule="auto"/>
               <w:ind w:left="420" w:leftChars="0" w:right="0" w:hanging="420" w:firstLineChars="0"/>
               <w:rPr>
                 <w:rFonts w:hint="default" w:ascii="Times New Roman" w:hAnsi="Times New Roman" w:cs="Times New Roman"/>
                 <w:sz w:val="26"/>
                 <w:szCs w:val="26"/>
-              </w:rPr>
-            </w:pPr>
-            <w:r>
+                <w14:ligatures w14:val="none"/>
+              </w:rPr>
+            </w:pPr>
+            <w:r>
+              <w:rPr>
+                <w14:ligatures w14:val="none"/>
+              </w:rPr>
               <w:t>Lưu lại transaction hash (txHash) và thông tin sản phẩm</w:t>
             </w:r>
             <w:r>
               <w:rPr>
                 <w:rFonts w:hint="eastAsia" w:ascii="SimSun" w:hAnsi="SimSun" w:eastAsia="SimSun" w:cs="SimSun"/>
                 <w:sz w:val="24"/>
+                <w14:ligatures w14:val="none"/>
               </w:rPr>
               <w:t xml:space="preserve">  </w:t>
             </w:r>
@@ -35426,13 +35267,14 @@
                 <w:numId w:val="29"/>
               </w:numPr>
               <w:suppressLineNumbers w:val="0"/>
-              <w:spacing w:before="0" w:beforeAutospacing="1" w:after="0" w:afterAutospacing="1"/>
+              <w:spacing w:before="0" w:beforeAutospacing="1" w:after="0" w:afterAutospacing="1" w:line="240" w:lineRule="auto"/>
               <w:ind w:left="420" w:leftChars="0" w:right="0" w:hanging="420" w:firstLineChars="0"/>
               <w:rPr>
                 <w:b w:val="0"/>
                 <w:bCs w:val="0"/>
                 <w:sz w:val="26"/>
                 <w:szCs w:val="26"/>
+                <w14:ligatures w14:val="none"/>
               </w:rPr>
             </w:pPr>
             <w:r>
@@ -35442,6 +35284,7 @@
                 <w:bCs w:val="0"/>
                 <w:sz w:val="26"/>
                 <w:szCs w:val="26"/>
+                <w14:ligatures w14:val="none"/>
               </w:rPr>
               <w:t>Ví không đủ ADA:</w:t>
             </w:r>
@@ -35451,6 +35294,7 @@
                 <w:bCs w:val="0"/>
                 <w:sz w:val="26"/>
                 <w:szCs w:val="26"/>
+                <w14:ligatures w14:val="none"/>
               </w:rPr>
               <w:t xml:space="preserve"> Hiển thị thông báo lỗi, gợi ý nạp thêm ADA.</w:t>
             </w:r>
@@ -35466,13 +35310,14 @@
                 <w:numId w:val="29"/>
               </w:numPr>
               <w:suppressLineNumbers w:val="0"/>
-              <w:spacing w:before="0" w:beforeAutospacing="1" w:after="0" w:afterAutospacing="1"/>
+              <w:spacing w:before="0" w:beforeAutospacing="1" w:after="0" w:afterAutospacing="1" w:line="240" w:lineRule="auto"/>
               <w:ind w:left="420" w:leftChars="0" w:right="0" w:hanging="420" w:firstLineChars="0"/>
               <w:rPr>
                 <w:b w:val="0"/>
                 <w:bCs w:val="0"/>
                 <w:sz w:val="26"/>
                 <w:szCs w:val="26"/>
+                <w14:ligatures w14:val="none"/>
               </w:rPr>
             </w:pPr>
             <w:r>
@@ -35482,6 +35327,7 @@
                 <w:bCs w:val="0"/>
                 <w:sz w:val="26"/>
                 <w:szCs w:val="26"/>
+                <w14:ligatures w14:val="none"/>
               </w:rPr>
               <w:t>Ký giao dịch thất bại:</w:t>
             </w:r>
@@ -35491,6 +35337,7 @@
                 <w:bCs w:val="0"/>
                 <w:sz w:val="26"/>
                 <w:szCs w:val="26"/>
+                <w14:ligatures w14:val="none"/>
               </w:rPr>
               <w:t xml:space="preserve"> Cho phép thử lại hoặc hủy bỏ quá trình mint.</w:t>
             </w:r>
@@ -35506,13 +35353,14 @@
                 <w:numId w:val="29"/>
               </w:numPr>
               <w:suppressLineNumbers w:val="0"/>
-              <w:spacing w:before="0" w:beforeAutospacing="1" w:after="0" w:afterAutospacing="1"/>
+              <w:spacing w:before="0" w:beforeAutospacing="1" w:after="0" w:afterAutospacing="1" w:line="240" w:lineRule="auto"/>
               <w:ind w:left="420" w:leftChars="0" w:right="0" w:hanging="420" w:firstLineChars="0"/>
               <w:rPr>
                 <w:b w:val="0"/>
                 <w:bCs w:val="0"/>
                 <w:sz w:val="26"/>
                 <w:szCs w:val="26"/>
+                <w14:ligatures w14:val="none"/>
               </w:rPr>
             </w:pPr>
             <w:r>
@@ -35522,6 +35370,7 @@
                 <w:bCs w:val="0"/>
                 <w:sz w:val="26"/>
                 <w:szCs w:val="26"/>
+                <w14:ligatures w14:val="none"/>
               </w:rPr>
               <w:t>Thông tin chưa đầy đủ:</w:t>
             </w:r>
@@ -35531,6 +35380,7 @@
                 <w:bCs w:val="0"/>
                 <w:sz w:val="26"/>
                 <w:szCs w:val="26"/>
+                <w14:ligatures w14:val="none"/>
               </w:rPr>
               <w:t xml:space="preserve"> Hệ thống yêu cầu nhập đủ các trường cần thiết trước khi cho phép mint.</w:t>
             </w:r>
@@ -35546,13 +35396,14 @@
                 <w:numId w:val="29"/>
               </w:numPr>
               <w:suppressLineNumbers w:val="0"/>
-              <w:spacing w:before="0" w:beforeAutospacing="1" w:after="0" w:afterAutospacing="1"/>
+              <w:spacing w:before="0" w:beforeAutospacing="1" w:after="0" w:afterAutospacing="1" w:line="240" w:lineRule="auto"/>
               <w:ind w:left="420" w:leftChars="0" w:right="0" w:hanging="420" w:firstLineChars="0"/>
               <w:rPr>
                 <w:rFonts w:hint="default" w:ascii="Times New Roman" w:hAnsi="Times New Roman" w:cs="Times New Roman"/>
                 <w:sz w:val="26"/>
                 <w:szCs w:val="26"/>
                 <w:lang w:val="en-US"/>
+                <w14:ligatures w14:val="none"/>
               </w:rPr>
             </w:pPr>
             <w:r>
@@ -35562,6 +35413,7 @@
                 <w:bCs w:val="0"/>
                 <w:sz w:val="26"/>
                 <w:szCs w:val="26"/>
+                <w14:ligatures w14:val="none"/>
               </w:rPr>
               <w:t>Lỗi khi upload tài liệu hoặc chứng nhận:</w:t>
             </w:r>
@@ -35571,6 +35423,7 @@
                 <w:bCs w:val="0"/>
                 <w:sz w:val="26"/>
                 <w:szCs w:val="26"/>
+                <w14:ligatures w14:val="none"/>
               </w:rPr>
               <w:t xml:space="preserve"> Hiển thị thông báo lỗi, yêu cầu người dùng tải lại file hợp lệ.</w:t>
             </w:r>
@@ -36068,36 +35921,48 @@
               <w:keepLines w:val="0"/>
               <w:widowControl/>
               <w:suppressLineNumbers w:val="0"/>
-              <w:spacing w:before="0" w:beforeAutospacing="1" w:after="0" w:afterAutospacing="1"/>
+              <w:spacing w:before="0" w:beforeAutospacing="1" w:after="0" w:afterAutospacing="1" w:line="240" w:lineRule="auto"/>
               <w:ind w:left="0" w:right="0"/>
               <w:rPr>
                 <w:rFonts w:hint="default" w:ascii="Times New Roman" w:hAnsi="Times New Roman" w:cs="Times New Roman"/>
                 <w:sz w:val="26"/>
                 <w:szCs w:val="26"/>
                 <w:lang w:val="en-US"/>
-              </w:rPr>
-            </w:pPr>
-            <w:r>
+                <w14:ligatures w14:val="none"/>
+              </w:rPr>
+            </w:pPr>
+            <w:r>
+              <w:rPr>
+                <w14:ligatures w14:val="none"/>
+              </w:rPr>
               <w:t>Sản phẩm đã được mint thành NFT và lưu thông tin đầy đủ.</w:t>
             </w:r>
             <w:r>
               <w:rPr>
                 <w:rFonts w:hint="default"/>
                 <w:lang w:val="en-US"/>
+                <w14:ligatures w14:val="none"/>
               </w:rPr>
               <w:t xml:space="preserve"> </w:t>
             </w:r>
             <w:r>
+              <w:rPr>
+                <w14:ligatures w14:val="none"/>
+              </w:rPr>
               <w:t>Có địa chỉ token hoặc đường dẫn sản phẩm NFT.</w:t>
             </w:r>
             <w:r>
               <w:rPr>
                 <w:rFonts w:hint="default"/>
                 <w:lang w:val="en-US"/>
+                <w14:ligatures w14:val="none"/>
               </w:rPr>
               <w:t xml:space="preserve"> </w:t>
             </w:r>
             <w:r>
+              <w:rPr>
+                <w14:ligatures w14:val="none"/>
+              </w:rPr>
               <w:t>Sản phẩm được cấp quyền truy xuất công khai (hoặc người dùng là chủ sở hữu).</w:t>
             </w:r>
           </w:p>
@@ -36174,22 +36039,27 @@
                 <w:numId w:val="0"/>
               </w:numPr>
               <w:suppressLineNumbers w:val="0"/>
-              <w:spacing w:before="0" w:beforeAutospacing="1" w:after="0" w:afterAutospacing="1"/>
+              <w:spacing w:before="0" w:beforeAutospacing="1" w:after="0" w:afterAutospacing="1" w:line="240" w:lineRule="auto"/>
               <w:ind w:leftChars="0" w:right="0" w:rightChars="0"/>
               <w:rPr>
                 <w:rFonts w:hint="default" w:ascii="Times New Roman" w:hAnsi="Times New Roman" w:cs="Times New Roman"/>
                 <w:sz w:val="26"/>
                 <w:szCs w:val="26"/>
                 <w:lang w:val="en-US"/>
-              </w:rPr>
-            </w:pPr>
-            <w:r>
+                <w14:ligatures w14:val="none"/>
+              </w:rPr>
+            </w:pPr>
+            <w:r>
+              <w:rPr>
+                <w14:ligatures w14:val="none"/>
+              </w:rPr>
               <w:t>Người dùng đã đăng nhập hệ thống bằng ví Cardano.</w:t>
             </w:r>
             <w:r>
               <w:rPr>
                 <w:rFonts w:hint="default"/>
                 <w:lang w:val="en-US"/>
+                <w14:ligatures w14:val="none"/>
               </w:rPr>
               <w:t xml:space="preserve"> </w:t>
             </w:r>
@@ -36198,14 +36068,16 @@
                 <w:rFonts w:hint="default" w:ascii="SimSun" w:hAnsi="SimSun" w:cs="SimSun"/>
                 <w:sz w:val="24"/>
                 <w:lang w:val="en-US"/>
+                <w14:ligatures w14:val="none"/>
               </w:rPr>
               <w:t>T</w:t>
             </w:r>
             <w:r>
+              <w:rPr>
+                <w14:ligatures w14:val="none"/>
+              </w:rPr>
               <w:t>ài khoản còn hạn dịch vụ (gói dịch vụ còn hiệu lực).</w:t>
             </w:r>
-            <w:bookmarkStart w:id="67" w:name="_GoBack"/>
-            <w:bookmarkEnd w:id="67"/>
           </w:p>
         </w:tc>
       </w:tr>
@@ -36274,26 +36146,34 @@
               <w:keepLines w:val="0"/>
               <w:widowControl/>
               <w:suppressLineNumbers w:val="0"/>
-              <w:spacing w:before="0" w:beforeAutospacing="1" w:after="0" w:afterAutospacing="1"/>
+              <w:spacing w:before="0" w:beforeAutospacing="1" w:after="0" w:afterAutospacing="1" w:line="240" w:lineRule="auto"/>
               <w:ind w:right="0"/>
               <w:rPr>
                 <w:rFonts w:hint="default" w:ascii="Times New Roman" w:hAnsi="Times New Roman" w:cs="Times New Roman"/>
                 <w:sz w:val="26"/>
                 <w:szCs w:val="26"/>
                 <w:lang w:val="en-US"/>
-              </w:rPr>
-            </w:pPr>
-            <w:r>
+                <w14:ligatures w14:val="none"/>
+              </w:rPr>
+            </w:pPr>
+            <w:r>
+              <w:rPr>
+                <w14:ligatures w14:val="none"/>
+              </w:rPr>
               <w:t>Người dùng xem được toàn bộ thông tin truy xuất nguồn gốc của sản phẩm NFT.</w:t>
             </w:r>
             <w:r>
               <w:rPr>
                 <w:rFonts w:hint="default"/>
                 <w:lang w:val="en-US"/>
+                <w14:ligatures w14:val="none"/>
               </w:rPr>
               <w:t xml:space="preserve"> </w:t>
             </w:r>
             <w:r>
+              <w:rPr>
+                <w14:ligatures w14:val="none"/>
+              </w:rPr>
               <w:t>Thông tin minh bạch, không thể chỉnh sửa sau khi mint giúp tăng độ tin cậy và xác thực.</w:t>
             </w:r>
           </w:p>
@@ -36370,29 +36250,17 @@
                 <w:numId w:val="30"/>
               </w:numPr>
               <w:suppressLineNumbers w:val="0"/>
-              <w:spacing w:before="0" w:beforeAutospacing="1" w:after="0" w:afterAutospacing="1"/>
+              <w:spacing w:before="0" w:beforeAutospacing="1" w:after="0" w:afterAutospacing="1" w:line="240" w:lineRule="auto"/>
               <w:ind w:left="0" w:right="0"/>
-            </w:pPr>
-            <w:r>
+              <w:rPr>
+                <w14:ligatures w14:val="none"/>
+              </w:rPr>
+            </w:pPr>
+            <w:r>
+              <w:rPr>
+                <w14:ligatures w14:val="none"/>
+              </w:rPr>
               <w:t>Người dùng truy cập trang "Sản phẩm NFT"</w:t>
-            </w:r>
-          </w:p>
-          <w:p>
-            <w:pPr>
-              <w:pStyle w:val="18"/>
-              <w:keepNext w:val="0"/>
-              <w:keepLines w:val="0"/>
-              <w:widowControl/>
-              <w:numPr>
-                <w:ilvl w:val="0"/>
-                <w:numId w:val="30"/>
-              </w:numPr>
-              <w:suppressLineNumbers w:val="0"/>
-              <w:spacing w:before="0" w:beforeAutospacing="1" w:after="0" w:afterAutospacing="1"/>
-              <w:ind w:left="0" w:right="0"/>
-            </w:pPr>
-            <w:r>
-              <w:t>Chọn tạo mới sản phẩm</w:t>
             </w:r>
           </w:p>
           <w:p>
@@ -36408,8 +36276,38 @@
               <w:suppressLineNumbers w:val="0"/>
               <w:spacing w:before="0" w:beforeAutospacing="1" w:after="0" w:afterAutospacing="1" w:line="240" w:lineRule="auto"/>
               <w:ind w:left="0" w:right="0"/>
-            </w:pPr>
-            <w:r>
+              <w:rPr>
+                <w14:ligatures w14:val="none"/>
+              </w:rPr>
+            </w:pPr>
+            <w:r>
+              <w:rPr>
+                <w14:ligatures w14:val="none"/>
+              </w:rPr>
+              <w:t>Chọn tạo mới sản phẩm</w:t>
+            </w:r>
+          </w:p>
+          <w:p>
+            <w:pPr>
+              <w:pStyle w:val="18"/>
+              <w:keepNext w:val="0"/>
+              <w:keepLines w:val="0"/>
+              <w:widowControl/>
+              <w:numPr>
+                <w:ilvl w:val="0"/>
+                <w:numId w:val="30"/>
+              </w:numPr>
+              <w:suppressLineNumbers w:val="0"/>
+              <w:spacing w:before="0" w:beforeAutospacing="1" w:after="0" w:afterAutospacing="1" w:line="240" w:lineRule="auto"/>
+              <w:ind w:left="0" w:right="0"/>
+              <w:rPr>
+                <w14:ligatures w14:val="none"/>
+              </w:rPr>
+            </w:pPr>
+            <w:r>
+              <w:rPr>
+                <w14:ligatures w14:val="none"/>
+              </w:rPr>
               <w:t>Nhập thông tin:</w:t>
             </w:r>
           </w:p>
@@ -36427,8 +36325,14 @@
               <w:spacing w:before="0" w:beforeAutospacing="0" w:after="0" w:afterAutospacing="0" w:line="240" w:lineRule="auto"/>
               <w:ind w:left="0" w:leftChars="0" w:right="0" w:rightChars="0" w:firstLine="0" w:firstLineChars="0"/>
               <w:jc w:val="both"/>
-            </w:pPr>
-            <w:r>
+              <w:rPr>
+                <w14:ligatures w14:val="none"/>
+              </w:rPr>
+            </w:pPr>
+            <w:r>
+              <w:rPr>
+                <w14:ligatures w14:val="none"/>
+              </w:rPr>
               <w:t>Metadata: tên, mô tả, hình ảnh đại diện</w:t>
             </w:r>
           </w:p>
@@ -36443,10 +36347,16 @@
                 <w:numId w:val="31"/>
               </w:numPr>
               <w:suppressLineNumbers w:val="0"/>
-              <w:spacing w:before="0" w:beforeAutospacing="1" w:after="0" w:afterAutospacing="1"/>
+              <w:spacing w:before="0" w:beforeAutospacing="1" w:after="0" w:afterAutospacing="1" w:line="240" w:lineRule="auto"/>
               <w:ind w:left="420" w:leftChars="0" w:right="0" w:rightChars="0" w:hanging="420" w:firstLineChars="0"/>
-            </w:pPr>
-            <w:r>
+              <w:rPr>
+                <w14:ligatures w14:val="none"/>
+              </w:rPr>
+            </w:pPr>
+            <w:r>
+              <w:rPr>
+                <w14:ligatures w14:val="none"/>
+              </w:rPr>
               <w:t>Tài liệu liên quan: PDF, ảnh</w:t>
             </w:r>
           </w:p>
@@ -36461,10 +36371,16 @@
                 <w:numId w:val="31"/>
               </w:numPr>
               <w:suppressLineNumbers w:val="0"/>
-              <w:spacing w:before="0" w:beforeAutospacing="0" w:after="0" w:afterAutospacing="0"/>
+              <w:spacing w:before="0" w:beforeAutospacing="0" w:after="0" w:afterAutospacing="0" w:line="240" w:lineRule="auto"/>
               <w:ind w:left="0" w:leftChars="0" w:right="0" w:firstLine="0" w:firstLineChars="0"/>
-            </w:pPr>
-            <w:r>
+              <w:rPr>
+                <w14:ligatures w14:val="none"/>
+              </w:rPr>
+            </w:pPr>
+            <w:r>
+              <w:rPr>
+                <w14:ligatures w14:val="none"/>
+              </w:rPr>
               <w:t>Nguyên liệu cấu thành sản phẩm</w:t>
             </w:r>
           </w:p>
@@ -36479,10 +36395,16 @@
                 <w:numId w:val="31"/>
               </w:numPr>
               <w:suppressLineNumbers w:val="0"/>
-              <w:spacing w:before="0" w:beforeAutospacing="1" w:after="0" w:afterAutospacing="1"/>
+              <w:spacing w:before="0" w:beforeAutospacing="1" w:after="0" w:afterAutospacing="1" w:line="240" w:lineRule="auto"/>
               <w:ind w:left="420" w:leftChars="0" w:right="0" w:hanging="420" w:firstLineChars="0"/>
-            </w:pPr>
-            <w:r>
+              <w:rPr>
+                <w14:ligatures w14:val="none"/>
+              </w:rPr>
+            </w:pPr>
+            <w:r>
+              <w:rPr>
+                <w14:ligatures w14:val="none"/>
+              </w:rPr>
               <w:t>Quy trình sản xuất</w:t>
             </w:r>
           </w:p>
@@ -36497,10 +36419,16 @@
                 <w:numId w:val="31"/>
               </w:numPr>
               <w:suppressLineNumbers w:val="0"/>
-              <w:spacing w:before="0" w:beforeAutospacing="1" w:after="0" w:afterAutospacing="1"/>
+              <w:spacing w:before="0" w:beforeAutospacing="1" w:after="0" w:afterAutospacing="1" w:line="240" w:lineRule="auto"/>
               <w:ind w:left="420" w:leftChars="0" w:right="0" w:hanging="420" w:firstLineChars="0"/>
-            </w:pPr>
-            <w:r>
+              <w:rPr>
+                <w14:ligatures w14:val="none"/>
+              </w:rPr>
+            </w:pPr>
+            <w:r>
+              <w:rPr>
+                <w14:ligatures w14:val="none"/>
+              </w:rPr>
               <w:t>Chứng nhận sản phẩm (nếu có)</w:t>
             </w:r>
           </w:p>
@@ -36515,10 +36443,16 @@
                 <w:numId w:val="30"/>
               </w:numPr>
               <w:suppressLineNumbers w:val="0"/>
-              <w:spacing w:before="0" w:beforeAutospacing="1" w:after="0" w:afterAutospacing="1"/>
+              <w:spacing w:before="0" w:beforeAutospacing="1" w:after="0" w:afterAutospacing="1" w:line="240" w:lineRule="auto"/>
               <w:ind w:left="0" w:leftChars="0" w:right="0" w:firstLine="0" w:firstLineChars="0"/>
-            </w:pPr>
-            <w:r>
+              <w:rPr>
+                <w14:ligatures w14:val="none"/>
+              </w:rPr>
+            </w:pPr>
+            <w:r>
+              <w:rPr>
+                <w14:ligatures w14:val="none"/>
+              </w:rPr>
               <w:t>Gửi yêu cầu mint → hệ thống chuẩn bị giao dịch</w:t>
             </w:r>
           </w:p>
@@ -36533,10 +36467,16 @@
                 <w:numId w:val="32"/>
               </w:numPr>
               <w:suppressLineNumbers w:val="0"/>
-              <w:spacing w:before="0" w:beforeAutospacing="1" w:after="0" w:afterAutospacing="1"/>
+              <w:spacing w:before="0" w:beforeAutospacing="1" w:after="0" w:afterAutospacing="1" w:line="240" w:lineRule="auto"/>
               <w:ind w:left="420" w:leftChars="0" w:right="0" w:rightChars="0" w:hanging="420" w:firstLineChars="0"/>
-            </w:pPr>
-            <w:r>
+              <w:rPr>
+                <w14:ligatures w14:val="none"/>
+              </w:rPr>
+            </w:pPr>
+            <w:r>
+              <w:rPr>
+                <w14:ligatures w14:val="none"/>
+              </w:rPr>
               <w:t>Ví người dùng hiển thị yêu cầu ký giao dịch mint</w:t>
             </w:r>
           </w:p>
@@ -36551,10 +36491,16 @@
                 <w:numId w:val="32"/>
               </w:numPr>
               <w:suppressLineNumbers w:val="0"/>
-              <w:spacing w:before="0" w:beforeAutospacing="1" w:after="0" w:afterAutospacing="1"/>
+              <w:spacing w:before="0" w:beforeAutospacing="1" w:after="0" w:afterAutospacing="1" w:line="240" w:lineRule="auto"/>
               <w:ind w:left="420" w:leftChars="0" w:right="0" w:hanging="420" w:firstLineChars="0"/>
-            </w:pPr>
-            <w:r>
+              <w:rPr>
+                <w14:ligatures w14:val="none"/>
+              </w:rPr>
+            </w:pPr>
+            <w:r>
+              <w:rPr>
+                <w14:ligatures w14:val="none"/>
+              </w:rPr>
               <w:t>Người dùng ký → hệ thống gửi giao dịch lên blockchain</w:t>
             </w:r>
           </w:p>
@@ -36569,21 +36515,26 @@
                 <w:numId w:val="32"/>
               </w:numPr>
               <w:suppressLineNumbers w:val="0"/>
-              <w:spacing w:before="0" w:beforeAutospacing="1" w:after="0" w:afterAutospacing="1"/>
+              <w:spacing w:before="0" w:beforeAutospacing="1" w:after="0" w:afterAutospacing="1" w:line="240" w:lineRule="auto"/>
               <w:ind w:left="420" w:leftChars="0" w:right="0" w:hanging="420" w:firstLineChars="0"/>
               <w:rPr>
                 <w:rFonts w:hint="default" w:ascii="Times New Roman" w:hAnsi="Times New Roman" w:cs="Times New Roman"/>
                 <w:sz w:val="26"/>
                 <w:szCs w:val="26"/>
-              </w:rPr>
-            </w:pPr>
-            <w:r>
+                <w14:ligatures w14:val="none"/>
+              </w:rPr>
+            </w:pPr>
+            <w:r>
+              <w:rPr>
+                <w14:ligatures w14:val="none"/>
+              </w:rPr>
               <w:t>Lưu lại transaction hash (txHash) và thông tin sản phẩm</w:t>
             </w:r>
             <w:r>
               <w:rPr>
                 <w:rFonts w:hint="eastAsia" w:ascii="SimSun" w:hAnsi="SimSun" w:eastAsia="SimSun" w:cs="SimSun"/>
                 <w:sz w:val="24"/>
+                <w14:ligatures w14:val="none"/>
               </w:rPr>
               <w:t xml:space="preserve">  </w:t>
             </w:r>
@@ -36659,16 +36610,23 @@
                 <w:numId w:val="32"/>
               </w:numPr>
               <w:suppressLineNumbers w:val="0"/>
-              <w:spacing w:before="0" w:beforeAutospacing="1" w:after="0" w:afterAutospacing="1"/>
+              <w:spacing w:before="0" w:beforeAutospacing="1" w:after="0" w:afterAutospacing="1" w:line="240" w:lineRule="auto"/>
               <w:ind w:left="420" w:leftChars="0" w:right="0" w:hanging="420" w:firstLineChars="0"/>
+              <w:rPr>
+                <w14:ligatures w14:val="none"/>
+              </w:rPr>
             </w:pPr>
             <w:r>
               <w:rPr>
                 <w:rStyle w:val="19"/>
+                <w14:ligatures w14:val="none"/>
               </w:rPr>
               <w:t>Sản phẩm chưa mint hoặc bị xoá:</w:t>
             </w:r>
             <w:r>
+              <w:rPr>
+                <w14:ligatures w14:val="none"/>
+              </w:rPr>
               <w:t xml:space="preserve"> thông báo "Không tìm thấy thông tin sản phẩm."</w:t>
             </w:r>
           </w:p>
@@ -36683,16 +36641,23 @@
                 <w:numId w:val="32"/>
               </w:numPr>
               <w:suppressLineNumbers w:val="0"/>
-              <w:spacing w:before="0" w:beforeAutospacing="1" w:after="0" w:afterAutospacing="1"/>
+              <w:spacing w:before="0" w:beforeAutospacing="1" w:after="0" w:afterAutospacing="1" w:line="240" w:lineRule="auto"/>
               <w:ind w:left="420" w:leftChars="0" w:right="0" w:hanging="420" w:firstLineChars="0"/>
+              <w:rPr>
+                <w14:ligatures w14:val="none"/>
+              </w:rPr>
             </w:pPr>
             <w:r>
               <w:rPr>
                 <w:rStyle w:val="19"/>
+                <w14:ligatures w14:val="none"/>
               </w:rPr>
               <w:t>Thông tin metadata không đầy đủ / bị lỗi:</w:t>
             </w:r>
             <w:r>
+              <w:rPr>
+                <w14:ligatures w14:val="none"/>
+              </w:rPr>
               <w:t xml:space="preserve"> hiển thị cảnh báo và chỉ hiển thị phần có thể đọc được.</w:t>
             </w:r>
           </w:p>
@@ -36707,22 +36672,27 @@
                 <w:numId w:val="32"/>
               </w:numPr>
               <w:suppressLineNumbers w:val="0"/>
-              <w:spacing w:before="0" w:beforeAutospacing="1" w:after="0" w:afterAutospacing="1"/>
+              <w:spacing w:before="0" w:beforeAutospacing="1" w:after="0" w:afterAutospacing="1" w:line="240" w:lineRule="auto"/>
               <w:ind w:left="420" w:leftChars="0" w:right="0" w:hanging="420" w:firstLineChars="0"/>
               <w:rPr>
                 <w:rFonts w:hint="default" w:ascii="Times New Roman" w:hAnsi="Times New Roman" w:cs="Times New Roman"/>
                 <w:sz w:val="26"/>
                 <w:szCs w:val="26"/>
                 <w:lang w:val="en-US"/>
+                <w14:ligatures w14:val="none"/>
               </w:rPr>
             </w:pPr>
             <w:r>
               <w:rPr>
                 <w:rStyle w:val="19"/>
+                <w14:ligatures w14:val="none"/>
               </w:rPr>
               <w:t>Sản phẩm bị giới hạn truy cập:</w:t>
             </w:r>
             <w:r>
+              <w:rPr>
+                <w14:ligatures w14:val="none"/>
+              </w:rPr>
               <w:t xml:space="preserve"> thông báo "Bạn không có quyền xem chi tiết sản phẩm này."</w:t>
             </w:r>
           </w:p>
@@ -37865,14 +37835,7 @@
           <w:rFonts w:hint="default" w:ascii="Times New Roman" w:hAnsi="Times New Roman" w:cs="Times New Roman"/>
           <w:lang w:val="en-US"/>
         </w:rPr>
-        <w:t xml:space="preserve">. </w:t>
-      </w:r>
-      <w:r>
-        <w:rPr>
-          <w:rFonts w:hint="default" w:ascii="Times New Roman" w:hAnsi="Times New Roman" w:cs="Times New Roman"/>
-          <w:lang w:val="en-US"/>
-        </w:rPr>
-        <w:t>Đ</w:t>
+        <w:t>. Đ</w:t>
       </w:r>
       <w:r>
         <w:rPr>

</xml_diff>

<commit_message>
feat: Enhance minting process UI with improved layout and new components
</commit_message>
<xml_diff>
--- a/documents/DATN_CNTT2025_NguyenDuyKhanh_CNTT2_K62.docx
+++ b/documents/DATN_CNTT2025_NguyenDuyKhanh_CNTT2_K62.docx
@@ -10373,6 +10373,12 @@
             <w:insideH w:val="none" w:color="auto" w:sz="0" w:space="0"/>
             <w:insideV w:val="none" w:color="auto" w:sz="0" w:space="0"/>
           </w:tblBorders>
+          <w:tblCellMar>
+            <w:top w:w="0" w:type="dxa"/>
+            <w:left w:w="108" w:type="dxa"/>
+            <w:bottom w:w="0" w:type="dxa"/>
+            <w:right w:w="108" w:type="dxa"/>
+          </w:tblCellMar>
         </w:tblPrEx>
         <w:tc>
           <w:tcPr>
@@ -16700,8 +16706,6 @@
         </w:rPr>
         <w:t>hoá</w:t>
       </w:r>
-      <w:bookmarkStart w:id="67" w:name="_GoBack"/>
-      <w:bookmarkEnd w:id="67"/>
       <w:r>
         <w:rPr>
           <w:rFonts w:hint="default" w:ascii="Times New Roman" w:hAnsi="Times New Roman" w:cs="Times New Roman"/>
@@ -17065,7 +17069,71 @@
           <w:szCs w:val="26"/>
           <w:lang w:val="en-US"/>
         </w:rPr>
-        <w:t>Tự động hóa và tối ưu hóa: Hệ thống giúp tự động hóa nhiều quy trình trong chuỗi cung ứng, giảm thiểu sai sót thủ công và tối ưu hóa hiệu suất vận hành.</w:t>
+        <w:t xml:space="preserve">Tự động </w:t>
+      </w:r>
+      <w:r>
+        <w:rPr>
+          <w:rFonts w:hint="default" w:cs="Times New Roman"/>
+          <w:szCs w:val="26"/>
+          <w:lang w:val="en-US"/>
+        </w:rPr>
+        <w:t>hoá</w:t>
+      </w:r>
+      <w:r>
+        <w:rPr>
+          <w:rFonts w:hint="default" w:ascii="Times New Roman" w:hAnsi="Times New Roman" w:cs="Times New Roman"/>
+          <w:szCs w:val="26"/>
+          <w:lang w:val="en-US"/>
+        </w:rPr>
+        <w:t xml:space="preserve"> và tối ưu </w:t>
+      </w:r>
+      <w:r>
+        <w:rPr>
+          <w:rFonts w:hint="default" w:cs="Times New Roman"/>
+          <w:szCs w:val="26"/>
+          <w:lang w:val="en-US"/>
+        </w:rPr>
+        <w:t>hoá</w:t>
+      </w:r>
+      <w:r>
+        <w:rPr>
+          <w:rFonts w:hint="default" w:ascii="Times New Roman" w:hAnsi="Times New Roman" w:cs="Times New Roman"/>
+          <w:szCs w:val="26"/>
+          <w:lang w:val="en-US"/>
+        </w:rPr>
+        <w:t xml:space="preserve">: Hệ thống giúp tự động </w:t>
+      </w:r>
+      <w:r>
+        <w:rPr>
+          <w:rFonts w:hint="default" w:cs="Times New Roman"/>
+          <w:szCs w:val="26"/>
+          <w:lang w:val="en-US"/>
+        </w:rPr>
+        <w:t>hoá</w:t>
+      </w:r>
+      <w:r>
+        <w:rPr>
+          <w:rFonts w:hint="default" w:ascii="Times New Roman" w:hAnsi="Times New Roman" w:cs="Times New Roman"/>
+          <w:szCs w:val="26"/>
+          <w:lang w:val="en-US"/>
+        </w:rPr>
+        <w:t xml:space="preserve"> nhiều quy trình trong chuỗi cung ứng, giảm thiểu sai sót thủ công và tối ưu </w:t>
+      </w:r>
+      <w:r>
+        <w:rPr>
+          <w:rFonts w:hint="default" w:cs="Times New Roman"/>
+          <w:szCs w:val="26"/>
+          <w:lang w:val="en-US"/>
+        </w:rPr>
+        <w:t>hoá</w:t>
+      </w:r>
+      <w:r>
+        <w:rPr>
+          <w:rFonts w:hint="default" w:ascii="Times New Roman" w:hAnsi="Times New Roman" w:cs="Times New Roman"/>
+          <w:szCs w:val="26"/>
+          <w:lang w:val="en-US"/>
+        </w:rPr>
+        <w:t xml:space="preserve"> hiệu suất vận hành.</w:t>
       </w:r>
     </w:p>
     <w:p>
@@ -17178,6 +17246,8 @@
         </w:rPr>
         <w:t>Chi phí cao: Oracle SCM Cloud là một giải pháp mạnh mẽ nhưng đi kèm với chi phí triển khai và vận hành không hề rẻ, có thể là rào cản đối với các doanh nghiệp nhỏ.</w:t>
       </w:r>
+      <w:bookmarkStart w:id="67" w:name="_GoBack"/>
+      <w:bookmarkEnd w:id="67"/>
     </w:p>
     <w:p>
       <w:pPr>
@@ -17241,11 +17311,19 @@
       </w:pPr>
       <w:r>
         <w:rPr>
-          <w:rFonts w:hint="default" w:ascii="Times New Roman" w:hAnsi="Times New Roman" w:cs="Times New Roman"/>
+          <w:rFonts w:hint="default" w:cs="Times New Roman"/>
           <w:szCs w:val="26"/>
           <w:lang w:val="en-US"/>
         </w:rPr>
-        <w:t>Tùy chỉnh hạn chế: So với các giải pháp tùy chỉnh theo nhu cầu doanh nghiệp, Oracle SCM Cloud có thể gặp một số hạn chế trong việc tùy chỉnh sâu.</w:t>
+        <w:t>Tuỳ</w:t>
+      </w:r>
+      <w:r>
+        <w:rPr>
+          <w:rFonts w:hint="default" w:ascii="Times New Roman" w:hAnsi="Times New Roman" w:cs="Times New Roman"/>
+          <w:szCs w:val="26"/>
+          <w:lang w:val="en-US"/>
+        </w:rPr>
+        <w:t xml:space="preserve"> chỉnh hạn chế: So với các giải pháp tùy chỉnh theo nhu cầu doanh nghiệp, Oracle SCM Cloud có thể gặp một số hạn chế trong việc tùy chỉnh sâu.</w:t>
       </w:r>
     </w:p>
     <w:p>
@@ -28948,12 +29026,6 @@
             <w:insideH w:val="single" w:color="auto" w:sz="4" w:space="0"/>
             <w:insideV w:val="single" w:color="auto" w:sz="4" w:space="0"/>
           </w:tblBorders>
-          <w:tblCellMar>
-            <w:top w:w="0" w:type="dxa"/>
-            <w:left w:w="108" w:type="dxa"/>
-            <w:bottom w:w="0" w:type="dxa"/>
-            <w:right w:w="108" w:type="dxa"/>
-          </w:tblCellMar>
         </w:tblPrEx>
         <w:tc>
           <w:tcPr>

</xml_diff>

<commit_message>
feat: Update package dependencies, add product routing, and implement Products page with carousel and asset fetching
</commit_message>
<xml_diff>
--- a/documents/DATN_CNTT2025_NguyenDuyKhanh_CNTT2_K62.docx
+++ b/documents/DATN_CNTT2025_NguyenDuyKhanh_CNTT2_K62.docx
@@ -17246,8 +17246,6 @@
         </w:rPr>
         <w:t>Chi phí cao: Oracle SCM Cloud là một giải pháp mạnh mẽ nhưng đi kèm với chi phí triển khai và vận hành không hề rẻ, có thể là rào cản đối với các doanh nghiệp nhỏ.</w:t>
       </w:r>
-      <w:bookmarkStart w:id="67" w:name="_GoBack"/>
-      <w:bookmarkEnd w:id="67"/>
     </w:p>
     <w:p>
       <w:pPr>
@@ -29026,6 +29024,12 @@
             <w:insideH w:val="single" w:color="auto" w:sz="4" w:space="0"/>
             <w:insideV w:val="single" w:color="auto" w:sz="4" w:space="0"/>
           </w:tblBorders>
+          <w:tblCellMar>
+            <w:top w:w="0" w:type="dxa"/>
+            <w:left w:w="108" w:type="dxa"/>
+            <w:bottom w:w="0" w:type="dxa"/>
+            <w:right w:w="108" w:type="dxa"/>
+          </w:tblCellMar>
         </w:tblPrEx>
         <w:tc>
           <w:tcPr>
@@ -35562,12 +35566,6 @@
             <w:insideH w:val="single" w:color="2AB73D" w:themeColor="accent3" w:themeTint="BF" w:sz="8" w:space="0"/>
             <w:insideV w:val="none" w:color="auto" w:sz="0" w:space="0"/>
           </w:tblBorders>
-          <w:tblCellMar>
-            <w:top w:w="0" w:type="dxa"/>
-            <w:left w:w="108" w:type="dxa"/>
-            <w:bottom w:w="0" w:type="dxa"/>
-            <w:right w:w="108" w:type="dxa"/>
-          </w:tblCellMar>
         </w:tblPrEx>
         <w:tc>
           <w:tcPr>
@@ -36953,6 +36951,817 @@
     </w:p>
     <w:p>
       <w:pPr>
+        <w:ind w:left="0"/>
+        <w:outlineLvl w:val="1"/>
+        <w:rPr>
+          <w:rFonts w:hint="default" w:cs="Times New Roman"/>
+          <w:b/>
+          <w:bCs/>
+          <w:sz w:val="32"/>
+          <w:szCs w:val="32"/>
+          <w:lang w:val="en-US"/>
+        </w:rPr>
+      </w:pPr>
+      <w:r>
+        <w:rPr>
+          <w:rFonts w:hint="default" w:cs="Times New Roman"/>
+          <w:b/>
+          <w:bCs/>
+          <w:sz w:val="32"/>
+          <w:szCs w:val="32"/>
+          <w:lang w:val="en-US"/>
+        </w:rPr>
+        <w:t>a. Bảng user</w:t>
+      </w:r>
+    </w:p>
+    <w:p>
+      <w:pPr>
+        <w:ind w:left="0"/>
+        <w:outlineLvl w:val="1"/>
+        <w:rPr>
+          <w:rFonts w:hint="default" w:cs="Times New Roman"/>
+          <w:b/>
+          <w:bCs/>
+          <w:sz w:val="32"/>
+          <w:szCs w:val="32"/>
+          <w:lang w:val="en-US"/>
+        </w:rPr>
+      </w:pPr>
+    </w:p>
+    <w:tbl>
+      <w:tblPr>
+        <w:tblStyle w:val="12"/>
+        <w:tblW w:w="9072" w:type="dxa"/>
+        <w:jc w:val="center"/>
+        <w:tblBorders>
+          <w:top w:val="single" w:color="auto" w:sz="4" w:space="0"/>
+          <w:left w:val="single" w:color="auto" w:sz="4" w:space="0"/>
+          <w:bottom w:val="single" w:color="auto" w:sz="4" w:space="0"/>
+          <w:right w:val="single" w:color="auto" w:sz="4" w:space="0"/>
+          <w:insideH w:val="single" w:color="auto" w:sz="4" w:space="0"/>
+          <w:insideV w:val="single" w:color="auto" w:sz="4" w:space="0"/>
+        </w:tblBorders>
+        <w:shd w:val="clear" w:color="auto" w:fill="FFFFFF"/>
+        <w:tblLayout w:type="fixed"/>
+        <w:tblCellMar>
+          <w:top w:w="0" w:type="dxa"/>
+          <w:left w:w="108" w:type="dxa"/>
+          <w:bottom w:w="0" w:type="dxa"/>
+          <w:right w:w="108" w:type="dxa"/>
+        </w:tblCellMar>
+      </w:tblPr>
+      <w:tblGrid>
+        <w:gridCol w:w="993"/>
+        <w:gridCol w:w="2248"/>
+        <w:gridCol w:w="2174"/>
+        <w:gridCol w:w="3657"/>
+      </w:tblGrid>
+      <w:tr>
+        <w:tblPrEx>
+          <w:tblBorders>
+            <w:top w:val="single" w:color="auto" w:sz="4" w:space="0"/>
+            <w:left w:val="single" w:color="auto" w:sz="4" w:space="0"/>
+            <w:bottom w:val="single" w:color="auto" w:sz="4" w:space="0"/>
+            <w:right w:val="single" w:color="auto" w:sz="4" w:space="0"/>
+            <w:insideH w:val="single" w:color="auto" w:sz="4" w:space="0"/>
+            <w:insideV w:val="single" w:color="auto" w:sz="4" w:space="0"/>
+          </w:tblBorders>
+          <w:shd w:val="clear" w:color="auto" w:fill="FFFFFF"/>
+          <w:tblCellMar>
+            <w:top w:w="0" w:type="dxa"/>
+            <w:left w:w="108" w:type="dxa"/>
+            <w:bottom w:w="0" w:type="dxa"/>
+            <w:right w:w="108" w:type="dxa"/>
+          </w:tblCellMar>
+        </w:tblPrEx>
+        <w:trPr>
+          <w:trHeight w:val="401" w:hRule="atLeast"/>
+          <w:jc w:val="center"/>
+        </w:trPr>
+        <w:tc>
+          <w:tcPr>
+            <w:tcW w:w="993" w:type="dxa"/>
+            <w:shd w:val="clear" w:color="auto" w:fill="FFFFFF"/>
+            <w:vAlign w:val="center"/>
+          </w:tcPr>
+          <w:p>
+            <w:pPr>
+              <w:pStyle w:val="56"/>
+              <w:jc w:val="center"/>
+              <w:rPr>
+                <w:rFonts w:cs="Times New Roman"/>
+                <w:b/>
+              </w:rPr>
+            </w:pPr>
+            <w:r>
+              <w:rPr>
+                <w:rFonts w:cs="Times New Roman"/>
+                <w:b/>
+              </w:rPr>
+              <w:t>TT</w:t>
+            </w:r>
+          </w:p>
+        </w:tc>
+        <w:tc>
+          <w:tcPr>
+            <w:tcW w:w="2248" w:type="dxa"/>
+            <w:shd w:val="clear" w:color="auto" w:fill="FFFFFF"/>
+            <w:vAlign w:val="center"/>
+          </w:tcPr>
+          <w:p>
+            <w:pPr>
+              <w:pStyle w:val="56"/>
+              <w:jc w:val="center"/>
+              <w:rPr>
+                <w:rFonts w:cs="Times New Roman"/>
+                <w:b/>
+              </w:rPr>
+            </w:pPr>
+            <w:r>
+              <w:rPr>
+                <w:rFonts w:cs="Times New Roman"/>
+                <w:b/>
+              </w:rPr>
+              <w:t>Tên cột</w:t>
+            </w:r>
+          </w:p>
+        </w:tc>
+        <w:tc>
+          <w:tcPr>
+            <w:tcW w:w="2174" w:type="dxa"/>
+            <w:shd w:val="clear" w:color="auto" w:fill="FFFFFF"/>
+            <w:vAlign w:val="center"/>
+          </w:tcPr>
+          <w:p>
+            <w:pPr>
+              <w:pStyle w:val="56"/>
+              <w:jc w:val="center"/>
+              <w:rPr>
+                <w:rFonts w:cs="Times New Roman"/>
+                <w:b/>
+              </w:rPr>
+            </w:pPr>
+            <w:r>
+              <w:rPr>
+                <w:rFonts w:cs="Times New Roman"/>
+                <w:b/>
+              </w:rPr>
+              <w:t>Kiểu dữ liệu</w:t>
+            </w:r>
+          </w:p>
+        </w:tc>
+        <w:tc>
+          <w:tcPr>
+            <w:tcW w:w="3657" w:type="dxa"/>
+            <w:shd w:val="clear" w:color="auto" w:fill="FFFFFF"/>
+            <w:vAlign w:val="center"/>
+          </w:tcPr>
+          <w:p>
+            <w:pPr>
+              <w:pStyle w:val="56"/>
+              <w:jc w:val="center"/>
+              <w:rPr>
+                <w:rFonts w:cs="Times New Roman"/>
+                <w:b/>
+                <w:lang w:val="en-US"/>
+              </w:rPr>
+            </w:pPr>
+            <w:r>
+              <w:rPr>
+                <w:rFonts w:cs="Times New Roman"/>
+                <w:b/>
+                <w:lang w:val="en-US"/>
+              </w:rPr>
+              <w:t>Mô tả</w:t>
+            </w:r>
+          </w:p>
+        </w:tc>
+      </w:tr>
+      <w:tr>
+        <w:tblPrEx>
+          <w:tblBorders>
+            <w:top w:val="single" w:color="auto" w:sz="4" w:space="0"/>
+            <w:left w:val="single" w:color="auto" w:sz="4" w:space="0"/>
+            <w:bottom w:val="single" w:color="auto" w:sz="4" w:space="0"/>
+            <w:right w:val="single" w:color="auto" w:sz="4" w:space="0"/>
+            <w:insideH w:val="single" w:color="auto" w:sz="4" w:space="0"/>
+            <w:insideV w:val="single" w:color="auto" w:sz="4" w:space="0"/>
+          </w:tblBorders>
+          <w:tblCellMar>
+            <w:top w:w="0" w:type="dxa"/>
+            <w:left w:w="108" w:type="dxa"/>
+            <w:bottom w:w="0" w:type="dxa"/>
+            <w:right w:w="108" w:type="dxa"/>
+          </w:tblCellMar>
+        </w:tblPrEx>
+        <w:trPr>
+          <w:jc w:val="center"/>
+        </w:trPr>
+        <w:tc>
+          <w:tcPr>
+            <w:tcW w:w="993" w:type="dxa"/>
+            <w:shd w:val="clear" w:color="auto" w:fill="FFFFFF"/>
+          </w:tcPr>
+          <w:p>
+            <w:pPr>
+              <w:pStyle w:val="56"/>
+              <w:jc w:val="center"/>
+              <w:rPr>
+                <w:rFonts w:cs="Times New Roman"/>
+              </w:rPr>
+            </w:pPr>
+            <w:r>
+              <w:rPr>
+                <w:rFonts w:cs="Times New Roman"/>
+              </w:rPr>
+              <w:t>1</w:t>
+            </w:r>
+          </w:p>
+        </w:tc>
+        <w:tc>
+          <w:tcPr>
+            <w:tcW w:w="2248" w:type="dxa"/>
+            <w:shd w:val="clear" w:color="auto" w:fill="FFFFFF"/>
+            <w:vAlign w:val="center"/>
+          </w:tcPr>
+          <w:p>
+            <w:pPr>
+              <w:pStyle w:val="56"/>
+              <w:rPr>
+                <w:rFonts w:hint="default" w:cs="Times New Roman"/>
+                <w:lang w:val="en-US"/>
+              </w:rPr>
+            </w:pPr>
+            <w:r>
+              <w:rPr>
+                <w:rFonts w:hint="default" w:cs="Times New Roman"/>
+                <w:lang w:val="en-US"/>
+              </w:rPr>
+              <w:t>UserID</w:t>
+            </w:r>
+          </w:p>
+        </w:tc>
+        <w:tc>
+          <w:tcPr>
+            <w:tcW w:w="2174" w:type="dxa"/>
+            <w:shd w:val="clear" w:color="auto" w:fill="FFFFFF"/>
+            <w:vAlign w:val="center"/>
+          </w:tcPr>
+          <w:p>
+            <w:pPr>
+              <w:pStyle w:val="56"/>
+              <w:rPr>
+                <w:rFonts w:hint="default" w:cs="Times New Roman"/>
+                <w:lang w:val="en-US"/>
+              </w:rPr>
+            </w:pPr>
+            <w:r>
+              <w:rPr>
+                <w:rFonts w:hint="default" w:cs="Times New Roman"/>
+                <w:lang w:val="en-US"/>
+              </w:rPr>
+              <w:t>nvarchar(100)</w:t>
+            </w:r>
+          </w:p>
+        </w:tc>
+        <w:tc>
+          <w:tcPr>
+            <w:tcW w:w="3657" w:type="dxa"/>
+            <w:shd w:val="clear" w:color="auto" w:fill="FFFFFF"/>
+            <w:vAlign w:val="center"/>
+          </w:tcPr>
+          <w:p>
+            <w:pPr>
+              <w:pStyle w:val="56"/>
+              <w:rPr>
+                <w:rFonts w:hint="default" w:cs="Times New Roman"/>
+                <w:lang w:val="en-US"/>
+              </w:rPr>
+            </w:pPr>
+            <w:r>
+              <w:rPr>
+                <w:rFonts w:cs="Times New Roman"/>
+                <w:lang w:val="en-US"/>
+              </w:rPr>
+              <w:t xml:space="preserve">Mã </w:t>
+            </w:r>
+            <w:r>
+              <w:rPr>
+                <w:rFonts w:hint="default" w:cs="Times New Roman"/>
+                <w:lang w:val="en-US"/>
+              </w:rPr>
+              <w:t>user</w:t>
+            </w:r>
+          </w:p>
+        </w:tc>
+      </w:tr>
+      <w:tr>
+        <w:tblPrEx>
+          <w:tblBorders>
+            <w:top w:val="single" w:color="auto" w:sz="4" w:space="0"/>
+            <w:left w:val="single" w:color="auto" w:sz="4" w:space="0"/>
+            <w:bottom w:val="single" w:color="auto" w:sz="4" w:space="0"/>
+            <w:right w:val="single" w:color="auto" w:sz="4" w:space="0"/>
+            <w:insideH w:val="single" w:color="auto" w:sz="4" w:space="0"/>
+            <w:insideV w:val="single" w:color="auto" w:sz="4" w:space="0"/>
+          </w:tblBorders>
+          <w:tblCellMar>
+            <w:top w:w="0" w:type="dxa"/>
+            <w:left w:w="108" w:type="dxa"/>
+            <w:bottom w:w="0" w:type="dxa"/>
+            <w:right w:w="108" w:type="dxa"/>
+          </w:tblCellMar>
+        </w:tblPrEx>
+        <w:trPr>
+          <w:trHeight w:val="230" w:hRule="atLeast"/>
+          <w:jc w:val="center"/>
+        </w:trPr>
+        <w:tc>
+          <w:tcPr>
+            <w:tcW w:w="993" w:type="dxa"/>
+            <w:shd w:val="clear" w:color="auto" w:fill="FFFFFF"/>
+          </w:tcPr>
+          <w:p>
+            <w:pPr>
+              <w:pStyle w:val="56"/>
+              <w:jc w:val="center"/>
+              <w:rPr>
+                <w:rFonts w:cs="Times New Roman"/>
+              </w:rPr>
+            </w:pPr>
+            <w:r>
+              <w:rPr>
+                <w:rFonts w:cs="Times New Roman"/>
+              </w:rPr>
+              <w:t>2</w:t>
+            </w:r>
+          </w:p>
+        </w:tc>
+        <w:tc>
+          <w:tcPr>
+            <w:tcW w:w="2248" w:type="dxa"/>
+            <w:shd w:val="clear" w:color="auto" w:fill="FFFFFF"/>
+            <w:vAlign w:val="center"/>
+          </w:tcPr>
+          <w:p>
+            <w:pPr>
+              <w:pStyle w:val="56"/>
+              <w:rPr>
+                <w:rFonts w:hint="default" w:cs="Times New Roman"/>
+                <w:lang w:val="en-US"/>
+              </w:rPr>
+            </w:pPr>
+            <w:r>
+              <w:rPr>
+                <w:rFonts w:hint="default" w:cs="Times New Roman"/>
+                <w:lang w:val="en-US"/>
+              </w:rPr>
+              <w:t>Address</w:t>
+            </w:r>
+            <w:bookmarkStart w:id="67" w:name="_GoBack"/>
+            <w:bookmarkEnd w:id="67"/>
+          </w:p>
+        </w:tc>
+        <w:tc>
+          <w:tcPr>
+            <w:tcW w:w="2174" w:type="dxa"/>
+            <w:shd w:val="clear" w:color="auto" w:fill="FFFFFF"/>
+            <w:vAlign w:val="center"/>
+          </w:tcPr>
+          <w:p>
+            <w:pPr>
+              <w:pStyle w:val="56"/>
+              <w:rPr>
+                <w:rFonts w:cs="Times New Roman"/>
+              </w:rPr>
+            </w:pPr>
+            <w:r>
+              <w:rPr>
+                <w:rFonts w:cs="Times New Roman"/>
+                <w:lang w:val="en-US"/>
+              </w:rPr>
+              <w:t>nvarchar(100)</w:t>
+            </w:r>
+          </w:p>
+        </w:tc>
+        <w:tc>
+          <w:tcPr>
+            <w:tcW w:w="3657" w:type="dxa"/>
+            <w:shd w:val="clear" w:color="auto" w:fill="FFFFFF"/>
+            <w:vAlign w:val="center"/>
+          </w:tcPr>
+          <w:p>
+            <w:pPr>
+              <w:pStyle w:val="56"/>
+              <w:rPr>
+                <w:rFonts w:hint="default" w:cs="Times New Roman"/>
+                <w:lang w:val="en-US"/>
+              </w:rPr>
+            </w:pPr>
+            <w:r>
+              <w:rPr>
+                <w:rFonts w:cs="Times New Roman"/>
+                <w:lang w:val="en-US"/>
+              </w:rPr>
+              <w:t>Đị</w:t>
+            </w:r>
+            <w:r>
+              <w:rPr>
+                <w:rFonts w:hint="default" w:cs="Times New Roman"/>
+                <w:lang w:val="en-US"/>
+              </w:rPr>
+              <w:t xml:space="preserve">a chỉ ví của người </w:t>
+            </w:r>
+          </w:p>
+          <w:p>
+            <w:pPr>
+              <w:pStyle w:val="56"/>
+              <w:rPr>
+                <w:rFonts w:hint="default" w:cs="Times New Roman"/>
+                <w:lang w:val="en-US"/>
+              </w:rPr>
+            </w:pPr>
+          </w:p>
+        </w:tc>
+      </w:tr>
+      <w:tr>
+        <w:tblPrEx>
+          <w:tblBorders>
+            <w:top w:val="single" w:color="auto" w:sz="4" w:space="0"/>
+            <w:left w:val="single" w:color="auto" w:sz="4" w:space="0"/>
+            <w:bottom w:val="single" w:color="auto" w:sz="4" w:space="0"/>
+            <w:right w:val="single" w:color="auto" w:sz="4" w:space="0"/>
+            <w:insideH w:val="single" w:color="auto" w:sz="4" w:space="0"/>
+            <w:insideV w:val="single" w:color="auto" w:sz="4" w:space="0"/>
+          </w:tblBorders>
+          <w:shd w:val="clear" w:color="auto" w:fill="FFFFFF"/>
+          <w:tblCellMar>
+            <w:top w:w="0" w:type="dxa"/>
+            <w:left w:w="108" w:type="dxa"/>
+            <w:bottom w:w="0" w:type="dxa"/>
+            <w:right w:w="108" w:type="dxa"/>
+          </w:tblCellMar>
+        </w:tblPrEx>
+        <w:trPr>
+          <w:jc w:val="center"/>
+        </w:trPr>
+        <w:tc>
+          <w:tcPr>
+            <w:tcW w:w="993" w:type="dxa"/>
+            <w:shd w:val="clear" w:color="auto" w:fill="FFFFFF"/>
+          </w:tcPr>
+          <w:p>
+            <w:pPr>
+              <w:pStyle w:val="56"/>
+              <w:jc w:val="center"/>
+              <w:rPr>
+                <w:rFonts w:cs="Times New Roman"/>
+              </w:rPr>
+            </w:pPr>
+            <w:r>
+              <w:rPr>
+                <w:rFonts w:cs="Times New Roman"/>
+              </w:rPr>
+              <w:t>3</w:t>
+            </w:r>
+          </w:p>
+        </w:tc>
+        <w:tc>
+          <w:tcPr>
+            <w:tcW w:w="2248" w:type="dxa"/>
+            <w:shd w:val="clear" w:color="auto" w:fill="FFFFFF"/>
+            <w:vAlign w:val="center"/>
+          </w:tcPr>
+          <w:p>
+            <w:pPr>
+              <w:pStyle w:val="56"/>
+              <w:rPr>
+                <w:rFonts w:cs="Times New Roman"/>
+                <w:lang w:val="en-US"/>
+              </w:rPr>
+            </w:pPr>
+            <w:r>
+              <w:rPr>
+                <w:rFonts w:cs="Times New Roman"/>
+                <w:lang w:val="en-US"/>
+              </w:rPr>
+              <w:t>FarmLocation</w:t>
+            </w:r>
+          </w:p>
+        </w:tc>
+        <w:tc>
+          <w:tcPr>
+            <w:tcW w:w="2174" w:type="dxa"/>
+            <w:shd w:val="clear" w:color="auto" w:fill="FFFFFF"/>
+            <w:vAlign w:val="center"/>
+          </w:tcPr>
+          <w:p>
+            <w:pPr>
+              <w:pStyle w:val="56"/>
+              <w:rPr>
+                <w:rFonts w:cs="Times New Roman"/>
+                <w:lang w:val="en-US"/>
+              </w:rPr>
+            </w:pPr>
+            <w:r>
+              <w:rPr>
+                <w:rFonts w:cs="Times New Roman"/>
+                <w:lang w:val="en-US"/>
+              </w:rPr>
+              <w:t>nvarchar(100)</w:t>
+            </w:r>
+          </w:p>
+        </w:tc>
+        <w:tc>
+          <w:tcPr>
+            <w:tcW w:w="3657" w:type="dxa"/>
+            <w:shd w:val="clear" w:color="auto" w:fill="FFFFFF"/>
+            <w:vAlign w:val="center"/>
+          </w:tcPr>
+          <w:p>
+            <w:pPr>
+              <w:pStyle w:val="56"/>
+              <w:rPr>
+                <w:rFonts w:cs="Times New Roman"/>
+              </w:rPr>
+            </w:pPr>
+            <w:r>
+              <w:rPr>
+                <w:rFonts w:cs="Times New Roman"/>
+                <w:lang w:val="en-US"/>
+              </w:rPr>
+              <w:t>Đia chỉ</w:t>
+            </w:r>
+            <w:r>
+              <w:rPr>
+                <w:rFonts w:cs="Times New Roman"/>
+              </w:rPr>
+              <w:t xml:space="preserve"> trang trại</w:t>
+            </w:r>
+          </w:p>
+        </w:tc>
+      </w:tr>
+      <w:tr>
+        <w:tblPrEx>
+          <w:tblBorders>
+            <w:top w:val="single" w:color="auto" w:sz="4" w:space="0"/>
+            <w:left w:val="single" w:color="auto" w:sz="4" w:space="0"/>
+            <w:bottom w:val="single" w:color="auto" w:sz="4" w:space="0"/>
+            <w:right w:val="single" w:color="auto" w:sz="4" w:space="0"/>
+            <w:insideH w:val="single" w:color="auto" w:sz="4" w:space="0"/>
+            <w:insideV w:val="single" w:color="auto" w:sz="4" w:space="0"/>
+          </w:tblBorders>
+          <w:shd w:val="clear" w:color="auto" w:fill="FFFFFF"/>
+          <w:tblCellMar>
+            <w:top w:w="0" w:type="dxa"/>
+            <w:left w:w="108" w:type="dxa"/>
+            <w:bottom w:w="0" w:type="dxa"/>
+            <w:right w:w="108" w:type="dxa"/>
+          </w:tblCellMar>
+        </w:tblPrEx>
+        <w:trPr>
+          <w:jc w:val="center"/>
+        </w:trPr>
+        <w:tc>
+          <w:tcPr>
+            <w:tcW w:w="993" w:type="dxa"/>
+            <w:shd w:val="clear" w:color="auto" w:fill="FFFFFF"/>
+          </w:tcPr>
+          <w:p>
+            <w:pPr>
+              <w:pStyle w:val="56"/>
+              <w:jc w:val="center"/>
+              <w:rPr>
+                <w:rFonts w:cs="Times New Roman"/>
+              </w:rPr>
+            </w:pPr>
+            <w:r>
+              <w:rPr>
+                <w:rFonts w:cs="Times New Roman"/>
+              </w:rPr>
+              <w:t>4</w:t>
+            </w:r>
+          </w:p>
+        </w:tc>
+        <w:tc>
+          <w:tcPr>
+            <w:tcW w:w="2248" w:type="dxa"/>
+            <w:shd w:val="clear" w:color="auto" w:fill="FFFFFF"/>
+            <w:vAlign w:val="center"/>
+          </w:tcPr>
+          <w:p>
+            <w:pPr>
+              <w:pStyle w:val="56"/>
+              <w:rPr>
+                <w:rFonts w:cs="Times New Roman"/>
+                <w:lang w:val="en-US"/>
+              </w:rPr>
+            </w:pPr>
+            <w:r>
+              <w:rPr>
+                <w:rFonts w:cs="Times New Roman"/>
+                <w:lang w:val="en-US"/>
+              </w:rPr>
+              <w:t>FarmArea</w:t>
+            </w:r>
+          </w:p>
+        </w:tc>
+        <w:tc>
+          <w:tcPr>
+            <w:tcW w:w="2174" w:type="dxa"/>
+            <w:shd w:val="clear" w:color="auto" w:fill="FFFFFF"/>
+            <w:vAlign w:val="center"/>
+          </w:tcPr>
+          <w:p>
+            <w:pPr>
+              <w:pStyle w:val="56"/>
+              <w:rPr>
+                <w:rFonts w:cs="Times New Roman"/>
+                <w:lang w:val="en-US"/>
+              </w:rPr>
+            </w:pPr>
+            <w:r>
+              <w:rPr>
+                <w:rFonts w:cs="Times New Roman"/>
+                <w:lang w:val="en-US"/>
+              </w:rPr>
+              <w:t>Int</w:t>
+            </w:r>
+          </w:p>
+        </w:tc>
+        <w:tc>
+          <w:tcPr>
+            <w:tcW w:w="3657" w:type="dxa"/>
+            <w:shd w:val="clear" w:color="auto" w:fill="FFFFFF"/>
+            <w:vAlign w:val="center"/>
+          </w:tcPr>
+          <w:p>
+            <w:pPr>
+              <w:pStyle w:val="56"/>
+              <w:rPr>
+                <w:rFonts w:cs="Times New Roman"/>
+              </w:rPr>
+            </w:pPr>
+            <w:r>
+              <w:rPr>
+                <w:rFonts w:cs="Times New Roman"/>
+                <w:lang w:val="en-US"/>
+              </w:rPr>
+              <w:t>Diện</w:t>
+            </w:r>
+            <w:r>
+              <w:rPr>
+                <w:rFonts w:cs="Times New Roman"/>
+              </w:rPr>
+              <w:t xml:space="preserve"> tích trang trại</w:t>
+            </w:r>
+          </w:p>
+        </w:tc>
+      </w:tr>
+      <w:tr>
+        <w:tblPrEx>
+          <w:tblBorders>
+            <w:top w:val="single" w:color="auto" w:sz="4" w:space="0"/>
+            <w:left w:val="single" w:color="auto" w:sz="4" w:space="0"/>
+            <w:bottom w:val="single" w:color="auto" w:sz="4" w:space="0"/>
+            <w:right w:val="single" w:color="auto" w:sz="4" w:space="0"/>
+            <w:insideH w:val="single" w:color="auto" w:sz="4" w:space="0"/>
+            <w:insideV w:val="single" w:color="auto" w:sz="4" w:space="0"/>
+          </w:tblBorders>
+          <w:tblCellMar>
+            <w:top w:w="0" w:type="dxa"/>
+            <w:left w:w="108" w:type="dxa"/>
+            <w:bottom w:w="0" w:type="dxa"/>
+            <w:right w:w="108" w:type="dxa"/>
+          </w:tblCellMar>
+        </w:tblPrEx>
+        <w:trPr>
+          <w:jc w:val="center"/>
+        </w:trPr>
+        <w:tc>
+          <w:tcPr>
+            <w:tcW w:w="993" w:type="dxa"/>
+            <w:shd w:val="clear" w:color="auto" w:fill="FFFFFF"/>
+          </w:tcPr>
+          <w:p>
+            <w:pPr>
+              <w:pStyle w:val="56"/>
+              <w:jc w:val="center"/>
+              <w:rPr>
+                <w:rFonts w:cs="Times New Roman"/>
+              </w:rPr>
+            </w:pPr>
+            <w:r>
+              <w:rPr>
+                <w:rFonts w:cs="Times New Roman"/>
+              </w:rPr>
+              <w:t>5</w:t>
+            </w:r>
+          </w:p>
+        </w:tc>
+        <w:tc>
+          <w:tcPr>
+            <w:tcW w:w="2248" w:type="dxa"/>
+            <w:shd w:val="clear" w:color="auto" w:fill="FFFFFF"/>
+            <w:vAlign w:val="center"/>
+          </w:tcPr>
+          <w:p>
+            <w:pPr>
+              <w:pStyle w:val="56"/>
+              <w:rPr>
+                <w:rFonts w:cs="Times New Roman"/>
+                <w:lang w:val="en-US"/>
+              </w:rPr>
+            </w:pPr>
+            <w:r>
+              <w:rPr>
+                <w:rFonts w:cs="Times New Roman"/>
+                <w:lang w:val="en-US"/>
+              </w:rPr>
+              <w:t>AreaUsed</w:t>
+            </w:r>
+          </w:p>
+        </w:tc>
+        <w:tc>
+          <w:tcPr>
+            <w:tcW w:w="2174" w:type="dxa"/>
+            <w:shd w:val="clear" w:color="auto" w:fill="FFFFFF"/>
+            <w:vAlign w:val="center"/>
+          </w:tcPr>
+          <w:p>
+            <w:pPr>
+              <w:pStyle w:val="56"/>
+              <w:rPr>
+                <w:rFonts w:cs="Times New Roman"/>
+                <w:lang w:val="en-US"/>
+              </w:rPr>
+            </w:pPr>
+            <w:r>
+              <w:rPr>
+                <w:rFonts w:cs="Times New Roman"/>
+                <w:lang w:val="en-US"/>
+              </w:rPr>
+              <w:t>Int</w:t>
+            </w:r>
+          </w:p>
+        </w:tc>
+        <w:tc>
+          <w:tcPr>
+            <w:tcW w:w="3657" w:type="dxa"/>
+            <w:shd w:val="clear" w:color="auto" w:fill="FFFFFF"/>
+            <w:vAlign w:val="center"/>
+          </w:tcPr>
+          <w:p>
+            <w:pPr>
+              <w:pStyle w:val="56"/>
+              <w:rPr>
+                <w:rFonts w:cs="Times New Roman"/>
+              </w:rPr>
+            </w:pPr>
+            <w:r>
+              <w:rPr>
+                <w:rFonts w:cs="Times New Roman"/>
+                <w:lang w:val="en-US"/>
+              </w:rPr>
+              <w:t>Diện</w:t>
+            </w:r>
+            <w:r>
+              <w:rPr>
+                <w:rFonts w:cs="Times New Roman"/>
+              </w:rPr>
+              <w:t xml:space="preserve"> tích đã sử dụng</w:t>
+            </w:r>
+          </w:p>
+        </w:tc>
+      </w:tr>
+    </w:tbl>
+    <w:p>
+      <w:pPr>
+        <w:spacing w:after="160" w:line="259" w:lineRule="auto"/>
+        <w:ind w:firstLine="0"/>
+        <w:rPr>
+          <w:spacing w:val="-4"/>
+          <w:szCs w:val="26"/>
+          <w:lang w:val="pt-BR"/>
+        </w:rPr>
+      </w:pPr>
+    </w:p>
+    <w:p>
+      <w:pPr>
+        <w:ind w:left="0"/>
+        <w:outlineLvl w:val="1"/>
+        <w:rPr>
+          <w:rFonts w:hint="default" w:cs="Times New Roman"/>
+          <w:b/>
+          <w:bCs/>
+          <w:sz w:val="32"/>
+          <w:szCs w:val="32"/>
+          <w:lang w:val="en-US"/>
+        </w:rPr>
+      </w:pPr>
+    </w:p>
+    <w:p>
+      <w:pPr>
         <w:pStyle w:val="2"/>
         <w:bidi w:val="0"/>
         <w:jc w:val="center"/>
@@ -37861,8 +38670,51 @@
     </w:p>
     <w:p>
       <w:pPr>
+        <w:ind w:left="0" w:leftChars="0" w:firstLine="720" w:firstLineChars="0"/>
+        <w:jc w:val="both"/>
+        <w:outlineLvl w:val="0"/>
+        <w:rPr>
+          <w:rFonts w:hint="default" w:ascii="Times New Roman" w:hAnsi="Times New Roman" w:cs="Times New Roman"/>
+        </w:rPr>
+      </w:pPr>
+      <w:bookmarkStart w:id="61" w:name="_Toc8498"/>
+      <w:r>
+        <w:rPr>
+          <w:rFonts w:hint="default" w:ascii="Times New Roman" w:hAnsi="Times New Roman" w:cs="Times New Roman"/>
+        </w:rPr>
+        <w:t xml:space="preserve">Việc ứng dụng công nghệ Blockchain vào quản lý chuỗi cung ứng và truy xuất nguồn gốc hàng </w:t>
+      </w:r>
+      <w:r>
+        <w:rPr>
+          <w:rFonts w:hint="default" w:ascii="Times New Roman" w:hAnsi="Times New Roman" w:cs="Times New Roman"/>
+          <w:lang w:val="en-US"/>
+        </w:rPr>
+        <w:t>hoá</w:t>
+      </w:r>
+      <w:r>
+        <w:rPr>
+          <w:rFonts w:hint="default" w:ascii="Times New Roman" w:hAnsi="Times New Roman" w:cs="Times New Roman"/>
+        </w:rPr>
+        <w:t xml:space="preserve"> mang lại một bước tiến đột phá trong việc nâng cao tính minh bạch, độ tin cậy và hiệu quả trong chuỗi giá trị. Nhờ đặc tính bất biến, phân tán và minh bạch của Blockchain, mọi dữ liệu liên quan đến sản phẩm – từ nguyên liệu đầu vào, quá trình sản xuất, vận chuyển, lưu kho đến tay người tiêu dùng – đều được ghi lại và xác thực một cách an toàn</w:t>
+      </w:r>
+      <w:r>
+        <w:rPr>
+          <w:rFonts w:hint="default" w:ascii="Times New Roman" w:hAnsi="Times New Roman" w:cs="Times New Roman"/>
+          <w:lang w:val="en-US"/>
+        </w:rPr>
+        <w:t>. Đ</w:t>
+      </w:r>
+      <w:r>
+        <w:rPr>
+          <w:rFonts w:hint="default" w:ascii="Times New Roman" w:hAnsi="Times New Roman" w:cs="Times New Roman"/>
+        </w:rPr>
+        <w:t>iều này không chỉ giúp các doanh nghiệp kiểm soát tốt hơn quy trình sản xuất và phân phối mà còn gia tăng niềm tin nơi người tiêu dùng. Đồng thời, công nghệ Blockchain góp phần hỗ trợ đáp ứng các tiêu chuẩn quốc tế về truy xuất nguồn gốc, đặc biệt trong lĩnh vực nông nghiệp, thực phẩm, và dược phẩm.</w:t>
+      </w:r>
+      <w:bookmarkEnd w:id="61"/>
+    </w:p>
+    <w:p>
+      <w:pPr>
         <w:ind w:left="0"/>
-        <w:outlineLvl w:val="0"/>
         <w:rPr>
           <w:rFonts w:hint="default" w:ascii="Times New Roman" w:hAnsi="Times New Roman" w:cs="Times New Roman"/>
           <w:b/>
@@ -37875,51 +38727,16 @@
     </w:p>
     <w:p>
       <w:pPr>
-        <w:ind w:left="0" w:leftChars="0" w:firstLine="0" w:firstLineChars="0"/>
-        <w:jc w:val="both"/>
+        <w:ind w:left="0"/>
         <w:outlineLvl w:val="0"/>
         <w:rPr>
-          <w:rFonts w:hint="default" w:ascii="Times New Roman" w:hAnsi="Times New Roman" w:cs="Times New Roman"/>
-        </w:rPr>
-      </w:pPr>
-      <w:bookmarkStart w:id="61" w:name="_Toc8498"/>
-      <w:r>
-        <w:rPr>
-          <w:rFonts w:hint="default" w:ascii="Times New Roman" w:hAnsi="Times New Roman" w:cs="Times New Roman"/>
-        </w:rPr>
-        <w:t xml:space="preserve">Việc ứng dụng công nghệ Blockchain vào quản lý chuỗi cung ứng và truy xuất nguồn gốc hàng </w:t>
-      </w:r>
-      <w:r>
-        <w:rPr>
-          <w:rFonts w:hint="default" w:ascii="Times New Roman" w:hAnsi="Times New Roman" w:cs="Times New Roman"/>
-          <w:lang w:val="en-US"/>
-        </w:rPr>
-        <w:t>hoá</w:t>
-      </w:r>
-      <w:r>
-        <w:rPr>
-          <w:rFonts w:hint="default" w:ascii="Times New Roman" w:hAnsi="Times New Roman" w:cs="Times New Roman"/>
-        </w:rPr>
-        <w:t xml:space="preserve"> mang lại một bước tiến đột phá trong việc nâng cao tính minh bạch, độ tin cậy và hiệu quả trong chuỗi giá trị. Nhờ đặc tính bất biến, phân tán và minh bạch của Blockchain, mọi dữ liệu liên quan đến sản phẩm – từ nguyên liệu đầu vào, quá trình sản xuất, vận chuyển, lưu kho đến tay người tiêu dùng – đều được ghi lại và xác thực một cách an toàn</w:t>
-      </w:r>
-      <w:r>
-        <w:rPr>
-          <w:rFonts w:hint="default" w:ascii="Times New Roman" w:hAnsi="Times New Roman" w:cs="Times New Roman"/>
-          <w:lang w:val="en-US"/>
-        </w:rPr>
-        <w:t>. Đ</w:t>
-      </w:r>
-      <w:r>
-        <w:rPr>
-          <w:rFonts w:hint="default" w:ascii="Times New Roman" w:hAnsi="Times New Roman" w:cs="Times New Roman"/>
-        </w:rPr>
-        <w:t>iều này không chỉ giúp các doanh nghiệp kiểm soát tốt hơn quy trình sản xuất và phân phối mà còn gia tăng niềm tin nơi người tiêu dùng. Đồng thời, công nghệ Blockchain góp phần hỗ trợ đáp ứng các tiêu chuẩn quốc tế về truy xuất nguồn gốc, đặc biệt trong lĩnh vực nông nghiệp, thực phẩm, và dược phẩm.</w:t>
-      </w:r>
-      <w:bookmarkEnd w:id="61"/>
-    </w:p>
-    <w:p>
-      <w:pPr>
-        <w:ind w:left="0"/>
+          <w:rFonts w:hint="default" w:ascii="Times New Roman" w:hAnsi="Times New Roman" w:eastAsia="SimSun" w:cs="Times New Roman"/>
+          <w:sz w:val="26"/>
+          <w:szCs w:val="26"/>
+        </w:rPr>
+      </w:pPr>
+      <w:bookmarkStart w:id="62" w:name="_Toc5710"/>
+      <w:r>
         <w:rPr>
           <w:rFonts w:hint="default" w:ascii="Times New Roman" w:hAnsi="Times New Roman" w:cs="Times New Roman"/>
           <w:b/>
@@ -37928,53 +38745,91 @@
           <w:szCs w:val="28"/>
           <w:lang w:val="en-US"/>
         </w:rPr>
-      </w:pPr>
-    </w:p>
-    <w:p>
-      <w:pPr>
-        <w:ind w:left="0"/>
-        <w:outlineLvl w:val="0"/>
+        <w:t>Kiến nghị:</w:t>
+      </w:r>
+      <w:bookmarkEnd w:id="62"/>
+      <w:bookmarkStart w:id="63" w:name="_Toc2165"/>
+    </w:p>
+    <w:p>
+      <w:pPr>
+        <w:bidi w:val="0"/>
+        <w:ind w:left="0" w:leftChars="0" w:firstLine="720" w:firstLineChars="0"/>
+        <w:jc w:val="both"/>
         <w:rPr>
           <w:rFonts w:hint="default" w:ascii="Times New Roman" w:hAnsi="Times New Roman" w:cs="Times New Roman"/>
           <w:b/>
           <w:bCs/>
-          <w:sz w:val="28"/>
-          <w:szCs w:val="28"/>
-          <w:lang w:val="en-US"/>
-        </w:rPr>
-      </w:pPr>
-      <w:bookmarkStart w:id="62" w:name="_Toc5710"/>
-      <w:r>
-        <w:rPr>
-          <w:rFonts w:hint="default" w:ascii="Times New Roman" w:hAnsi="Times New Roman" w:cs="Times New Roman"/>
-          <w:b/>
-          <w:bCs/>
-          <w:sz w:val="28"/>
-          <w:szCs w:val="28"/>
-          <w:lang w:val="en-US"/>
-        </w:rPr>
-        <w:t>Kiến nghị:</w:t>
-      </w:r>
-      <w:bookmarkEnd w:id="62"/>
-    </w:p>
-    <w:p>
-      <w:pPr>
-        <w:ind w:left="0" w:leftChars="0" w:firstLine="0" w:firstLineChars="0"/>
-        <w:jc w:val="both"/>
-        <w:outlineLvl w:val="0"/>
+          <w:color w:val="auto"/>
+          <w:lang w:val="en-US"/>
+        </w:rPr>
+      </w:pPr>
+      <w:r>
         <w:rPr>
           <w:rFonts w:hint="default" w:ascii="Times New Roman" w:hAnsi="Times New Roman" w:eastAsia="SimSun" w:cs="Times New Roman"/>
           <w:sz w:val="26"/>
           <w:szCs w:val="26"/>
         </w:rPr>
-      </w:pPr>
-      <w:bookmarkStart w:id="63" w:name="_Toc2165"/>
-    </w:p>
-    <w:p>
-      <w:pPr>
+        <w:t xml:space="preserve">Sau quá trình nghiên cứu và triển khai ứng dụng công nghệ Blockchain vào quản lý chuỗi cung ứng và truy xuất nguồn gốc hàng </w:t>
+      </w:r>
+      <w:r>
+        <w:rPr>
+          <w:rFonts w:hint="default" w:ascii="Times New Roman" w:hAnsi="Times New Roman" w:eastAsia="SimSun" w:cs="Times New Roman"/>
+          <w:sz w:val="26"/>
+          <w:szCs w:val="26"/>
+          <w:lang w:val="en-US"/>
+        </w:rPr>
+        <w:t>hoá</w:t>
+      </w:r>
+      <w:r>
+        <w:rPr>
+          <w:rFonts w:hint="default" w:ascii="Times New Roman" w:hAnsi="Times New Roman" w:eastAsia="SimSun" w:cs="Times New Roman"/>
+          <w:sz w:val="26"/>
+          <w:szCs w:val="26"/>
+        </w:rPr>
+        <w:t xml:space="preserve">, chúng tôi nhận thấy đây là một giải pháp hiệu quả và cần thiết trong bối cảnh hiện nay. Hệ thống giúp nâng cao tính minh bạch, đảm bảo độ tin cậy của thông tin sản phẩm và tăng cường khả năng kiểm soát trong toàn bộ chuỗi giá trị. Công nghệ Blockchain cho phép ghi lại mọi giao dịch, biến động hàng </w:t>
+      </w:r>
+      <w:r>
+        <w:rPr>
+          <w:rFonts w:hint="default" w:eastAsia="SimSun" w:cs="Times New Roman"/>
+          <w:sz w:val="26"/>
+          <w:szCs w:val="26"/>
+          <w:lang w:val="en-US"/>
+        </w:rPr>
+        <w:t>hoá</w:t>
+      </w:r>
+      <w:r>
+        <w:rPr>
+          <w:rFonts w:hint="default" w:ascii="Times New Roman" w:hAnsi="Times New Roman" w:eastAsia="SimSun" w:cs="Times New Roman"/>
+          <w:sz w:val="26"/>
+          <w:szCs w:val="26"/>
+        </w:rPr>
+        <w:t xml:space="preserve"> một cách bất biến, minh bạch, hỗ trợ doanh nghiệp và người tiêu dùng dễ dàng truy xuất nguồn gốc thông qua mã QR hoặc mã định danh kỹ thuật số, đồng thời góp phần nâng cao năng lực xử lý sự cố và đáp ứng các yêu cầu tiêu chuẩn quốc tế về truy xuất. Để phát huy tối đa hiệu quả của hệ thống, chúng tôi kiến nghị tiếp tục phát triển và mở rộng các chức năng, tích hợp thêm các công nghệ tiên tiến như Trí tuệ nhân tạo (AI) và Internet of Things (IoT) nhằm tự động </w:t>
+      </w:r>
+      <w:r>
+        <w:rPr>
+          <w:rFonts w:hint="default" w:ascii="Times New Roman" w:hAnsi="Times New Roman" w:eastAsia="SimSun" w:cs="Times New Roman"/>
+          <w:sz w:val="26"/>
+          <w:szCs w:val="26"/>
+          <w:lang w:val="en-US"/>
+        </w:rPr>
+        <w:t>hoá</w:t>
+      </w:r>
+      <w:r>
+        <w:rPr>
+          <w:rFonts w:hint="default" w:ascii="Times New Roman" w:hAnsi="Times New Roman" w:eastAsia="SimSun" w:cs="Times New Roman"/>
+          <w:sz w:val="26"/>
+          <w:szCs w:val="26"/>
+        </w:rPr>
+        <w:t xml:space="preserve"> quy trình, phân tích dữ liệu theo thời gian thực, và nâng cao hiệu suất vận hành. Ngoài ra, cần chú trọng đến việc đào tạo và hỗ trợ người dùng để đảm bảo khả năng vận hành hiệu quả, đồng thời áp dụng các biện pháp bảo mật hiện đại nhằm bảo vệ dữ liệu và quyền riêng tư. Việc duy trì cơ chế tiếp nhận phản hồi từ người dùng cũng đóng vai trò quan trọng trong việc hoàn thiện hệ thống, hướng đến một nền chuỗi cung ứng minh bạch, an toàn và bền vững.</w:t>
+      </w:r>
+      <w:bookmarkEnd w:id="63"/>
+    </w:p>
+    <w:p>
+      <w:pPr>
+        <w:pStyle w:val="2"/>
         <w:bidi w:val="0"/>
         <w:ind w:left="0" w:leftChars="0" w:firstLine="0" w:firstLineChars="0"/>
-        <w:jc w:val="both"/>
+        <w:jc w:val="center"/>
         <w:rPr>
           <w:rFonts w:hint="default" w:ascii="Times New Roman" w:hAnsi="Times New Roman" w:cs="Times New Roman"/>
           <w:b/>
@@ -37983,49 +38838,92 @@
           <w:lang w:val="en-US"/>
         </w:rPr>
       </w:pPr>
-      <w:r>
-        <w:rPr>
-          <w:rFonts w:hint="default" w:ascii="Times New Roman" w:hAnsi="Times New Roman" w:eastAsia="SimSun" w:cs="Times New Roman"/>
-          <w:sz w:val="26"/>
-          <w:szCs w:val="26"/>
-        </w:rPr>
-        <w:t xml:space="preserve">Sau quá trình nghiên cứu và triển khai ứng dụng công nghệ Blockchain vào quản lý chuỗi cung ứng và truy xuất nguồn gốc hàng </w:t>
-      </w:r>
-      <w:r>
-        <w:rPr>
-          <w:rFonts w:hint="default" w:ascii="Times New Roman" w:hAnsi="Times New Roman" w:eastAsia="SimSun" w:cs="Times New Roman"/>
-          <w:sz w:val="26"/>
-          <w:szCs w:val="26"/>
-          <w:lang w:val="en-US"/>
-        </w:rPr>
-        <w:t>hoá</w:t>
-      </w:r>
-      <w:r>
-        <w:rPr>
-          <w:rFonts w:hint="default" w:ascii="Times New Roman" w:hAnsi="Times New Roman" w:eastAsia="SimSun" w:cs="Times New Roman"/>
-          <w:sz w:val="26"/>
-          <w:szCs w:val="26"/>
-        </w:rPr>
-        <w:t xml:space="preserve">, chúng tôi nhận thấy đây là một giải pháp hiệu quả và cần thiết trong bối cảnh hiện nay. Hệ thống giúp nâng cao tính minh bạch, đảm bảo độ tin cậy của thông tin sản phẩm và tăng cường khả năng kiểm soát trong toàn bộ chuỗi giá trị. Công nghệ Blockchain cho phép ghi lại mọi giao dịch, biến động hàng hóa một cách bất biến, minh bạch, hỗ trợ doanh nghiệp và người tiêu dùng dễ dàng truy xuất nguồn gốc thông qua mã QR hoặc mã định danh kỹ thuật số, đồng thời góp phần nâng cao năng lực xử lý sự cố và đáp ứng các yêu cầu tiêu chuẩn quốc tế về truy xuất. Để phát huy tối đa hiệu quả của hệ thống, chúng tôi kiến nghị tiếp tục phát triển và mở rộng các chức năng, tích hợp thêm các công nghệ tiên tiến như Trí tuệ nhân tạo (AI) và Internet of Things (IoT) nhằm tự động </w:t>
-      </w:r>
-      <w:r>
-        <w:rPr>
-          <w:rFonts w:hint="default" w:ascii="Times New Roman" w:hAnsi="Times New Roman" w:eastAsia="SimSun" w:cs="Times New Roman"/>
-          <w:sz w:val="26"/>
-          <w:szCs w:val="26"/>
-          <w:lang w:val="en-US"/>
-        </w:rPr>
-        <w:t>hoá</w:t>
-      </w:r>
-      <w:r>
-        <w:rPr>
-          <w:rFonts w:hint="default" w:ascii="Times New Roman" w:hAnsi="Times New Roman" w:eastAsia="SimSun" w:cs="Times New Roman"/>
-          <w:sz w:val="26"/>
-          <w:szCs w:val="26"/>
-        </w:rPr>
-        <w:t xml:space="preserve"> quy trình, phân tích dữ liệu theo thời gian thực, và nâng cao hiệu suất vận hành. Ngoài ra, cần chú trọng đến việc đào tạo và hỗ trợ người dùng để đảm bảo khả năng vận hành hiệu quả, đồng thời áp dụng các biện pháp bảo mật hiện đại nhằm bảo vệ dữ liệu và quyền riêng tư. Việc duy trì cơ chế tiếp nhận phản hồi từ người dùng cũng đóng vai trò quan trọng trong việc hoàn thiện hệ thống, hướng đến một nền chuỗi cung ứng minh bạch, an toàn và bền vững.</w:t>
-      </w:r>
-      <w:bookmarkEnd w:id="63"/>
+      <w:bookmarkStart w:id="64" w:name="_Toc16317"/>
+    </w:p>
+    <w:p>
+      <w:pPr>
+        <w:pStyle w:val="2"/>
+        <w:bidi w:val="0"/>
+        <w:ind w:left="0" w:leftChars="0" w:firstLine="0" w:firstLineChars="0"/>
+        <w:jc w:val="center"/>
+        <w:rPr>
+          <w:rFonts w:hint="default" w:ascii="Times New Roman" w:hAnsi="Times New Roman" w:cs="Times New Roman"/>
+          <w:b/>
+          <w:bCs/>
+          <w:color w:val="auto"/>
+          <w:lang w:val="en-US"/>
+        </w:rPr>
+      </w:pPr>
+    </w:p>
+    <w:p>
+      <w:pPr>
+        <w:pStyle w:val="2"/>
+        <w:bidi w:val="0"/>
+        <w:ind w:left="0" w:leftChars="0" w:firstLine="0" w:firstLineChars="0"/>
+        <w:jc w:val="center"/>
+        <w:rPr>
+          <w:rFonts w:hint="default" w:ascii="Times New Roman" w:hAnsi="Times New Roman" w:cs="Times New Roman"/>
+          <w:b/>
+          <w:bCs/>
+          <w:color w:val="auto"/>
+          <w:lang w:val="en-US"/>
+        </w:rPr>
+      </w:pPr>
+    </w:p>
+    <w:p>
+      <w:pPr>
+        <w:rPr>
+          <w:rFonts w:hint="default" w:ascii="Times New Roman" w:hAnsi="Times New Roman" w:cs="Times New Roman"/>
+          <w:b/>
+          <w:bCs/>
+          <w:color w:val="auto"/>
+          <w:lang w:val="en-US"/>
+        </w:rPr>
+      </w:pPr>
+    </w:p>
+    <w:p>
+      <w:pPr>
+        <w:rPr>
+          <w:rFonts w:hint="default" w:ascii="Times New Roman" w:hAnsi="Times New Roman" w:cs="Times New Roman"/>
+          <w:b/>
+          <w:bCs/>
+          <w:color w:val="auto"/>
+          <w:lang w:val="en-US"/>
+        </w:rPr>
+      </w:pPr>
+    </w:p>
+    <w:p>
+      <w:pPr>
+        <w:rPr>
+          <w:rFonts w:hint="default" w:ascii="Times New Roman" w:hAnsi="Times New Roman" w:cs="Times New Roman"/>
+          <w:b/>
+          <w:bCs/>
+          <w:color w:val="auto"/>
+          <w:lang w:val="en-US"/>
+        </w:rPr>
+      </w:pPr>
+    </w:p>
+    <w:p>
+      <w:pPr>
+        <w:rPr>
+          <w:rFonts w:hint="default" w:ascii="Times New Roman" w:hAnsi="Times New Roman" w:cs="Times New Roman"/>
+          <w:b/>
+          <w:bCs/>
+          <w:color w:val="auto"/>
+          <w:lang w:val="en-US"/>
+        </w:rPr>
+      </w:pPr>
+    </w:p>
+    <w:p>
+      <w:pPr>
+        <w:rPr>
+          <w:rFonts w:hint="default" w:ascii="Times New Roman" w:hAnsi="Times New Roman" w:cs="Times New Roman"/>
+          <w:b/>
+          <w:bCs/>
+          <w:color w:val="auto"/>
+          <w:lang w:val="en-US"/>
+        </w:rPr>
+      </w:pPr>
     </w:p>
     <w:p>
       <w:pPr>
@@ -38042,7 +38940,6 @@
           <w:lang w:val="en-US"/>
         </w:rPr>
       </w:pPr>
-      <w:bookmarkStart w:id="64" w:name="_Toc16317"/>
       <w:r>
         <w:rPr>
           <w:rFonts w:hint="default" w:ascii="Times New Roman" w:hAnsi="Times New Roman" w:cs="Times New Roman"/>
@@ -41181,6 +42078,7 @@
     <w:lsdException w:uiPriority="99" w:name="Balloon Text"/>
     <w:lsdException w:qFormat="1" w:unhideWhenUsed="0" w:uiPriority="39" w:semiHidden="0" w:name="Table Grid"/>
     <w:lsdException w:uiPriority="99" w:name="Table Theme"/>
+    <w:lsdException w:qFormat="1" w:unhideWhenUsed="0" w:uiPriority="1" w:semiHidden="0" w:name="No Spacing"/>
     <w:lsdException w:unhideWhenUsed="0" w:uiPriority="60" w:semiHidden="0" w:name="Light Shading"/>
     <w:lsdException w:unhideWhenUsed="0" w:uiPriority="61" w:semiHidden="0" w:name="Light List"/>
     <w:lsdException w:unhideWhenUsed="0" w:uiPriority="62" w:semiHidden="0" w:name="Light Grid"/>
@@ -42316,6 +43214,20 @@
       <w:rFonts w:hint="default" w:ascii="Times New Roman" w:hAnsi="Times New Roman" w:cs="Times New Roman"/>
     </w:rPr>
   </w:style>
+  <w:style w:type="paragraph" w:styleId="56">
+    <w:name w:val="No Spacing"/>
+    <w:qFormat/>
+    <w:uiPriority w:val="1"/>
+    <w:pPr>
+      <w:spacing w:before="120" w:after="120" w:line="288" w:lineRule="auto"/>
+    </w:pPr>
+    <w:rPr>
+      <w:rFonts w:ascii="Times New Roman" w:hAnsi="Times New Roman" w:eastAsiaTheme="minorHAnsi" w:cstheme="minorBidi"/>
+      <w:sz w:val="26"/>
+      <w:szCs w:val="22"/>
+      <w:lang w:val="vi-VN" w:eastAsia="en-US" w:bidi="ar-SA"/>
+    </w:rPr>
+  </w:style>
 </w:styles>
 </file>
 

</xml_diff>